<commit_message>
Update - Login Menggunakan Session Storate
</commit_message>
<xml_diff>
--- a/Bug_e-pekerja.docx
+++ b/Bug_e-pekerja.docx
@@ -1022,14 +1022,16 @@
           <w:rFonts w:ascii="Arial" w:hAnsi="Arial" w:cs="Arial"/>
           <w:sz w:val="24"/>
           <w:szCs w:val="24"/>
-        </w:rPr>
-      </w:pPr>
-      <w:proofErr w:type="spellStart"/>
-      <w:r>
-        <w:rPr>
-          <w:rFonts w:ascii="Arial" w:hAnsi="Arial" w:cs="Arial"/>
-          <w:sz w:val="24"/>
-          <w:szCs w:val="24"/>
+          <w:highlight w:val="green"/>
+        </w:rPr>
+      </w:pPr>
+      <w:proofErr w:type="spellStart"/>
+      <w:r>
+        <w:rPr>
+          <w:rFonts w:ascii="Arial" w:hAnsi="Arial" w:cs="Arial"/>
+          <w:sz w:val="24"/>
+          <w:szCs w:val="24"/>
+          <w:highlight w:val="green"/>
         </w:rPr>
         <w:t>Saat</w:t>
       </w:r>
@@ -1039,15 +1041,17 @@
           <w:rFonts w:ascii="Arial" w:hAnsi="Arial" w:cs="Arial"/>
           <w:sz w:val="24"/>
           <w:szCs w:val="24"/>
-        </w:rPr>
-        <w:t xml:space="preserve"> </w:t>
-      </w:r>
-      <w:proofErr w:type="spellStart"/>
-      <w:r>
-        <w:rPr>
-          <w:rFonts w:ascii="Arial" w:hAnsi="Arial" w:cs="Arial"/>
-          <w:sz w:val="24"/>
-          <w:szCs w:val="24"/>
+          <w:highlight w:val="green"/>
+        </w:rPr>
+        <w:t xml:space="preserve"> </w:t>
+      </w:r>
+      <w:proofErr w:type="spellStart"/>
+      <w:r>
+        <w:rPr>
+          <w:rFonts w:ascii="Arial" w:hAnsi="Arial" w:cs="Arial"/>
+          <w:sz w:val="24"/>
+          <w:szCs w:val="24"/>
+          <w:highlight w:val="green"/>
         </w:rPr>
         <w:t>tekan</w:t>
       </w:r>
@@ -1057,15 +1061,17 @@
           <w:rFonts w:ascii="Arial" w:hAnsi="Arial" w:cs="Arial"/>
           <w:sz w:val="24"/>
           <w:szCs w:val="24"/>
-        </w:rPr>
-        <w:t xml:space="preserve"> </w:t>
-      </w:r>
-      <w:proofErr w:type="spellStart"/>
-      <w:r>
-        <w:rPr>
-          <w:rFonts w:ascii="Arial" w:hAnsi="Arial" w:cs="Arial"/>
-          <w:sz w:val="24"/>
-          <w:szCs w:val="24"/>
+          <w:highlight w:val="green"/>
+        </w:rPr>
+        <w:t xml:space="preserve"> </w:t>
+      </w:r>
+      <w:proofErr w:type="spellStart"/>
+      <w:r>
+        <w:rPr>
+          <w:rFonts w:ascii="Arial" w:hAnsi="Arial" w:cs="Arial"/>
+          <w:sz w:val="24"/>
+          <w:szCs w:val="24"/>
+          <w:highlight w:val="green"/>
         </w:rPr>
         <w:t>tombol</w:t>
       </w:r>
@@ -1075,15 +1081,17 @@
           <w:rFonts w:ascii="Arial" w:hAnsi="Arial" w:cs="Arial"/>
           <w:sz w:val="24"/>
           <w:szCs w:val="24"/>
-        </w:rPr>
-        <w:t xml:space="preserve"> </w:t>
-      </w:r>
-      <w:proofErr w:type="spellStart"/>
-      <w:r>
-        <w:rPr>
-          <w:rFonts w:ascii="Arial" w:hAnsi="Arial" w:cs="Arial"/>
-          <w:sz w:val="24"/>
-          <w:szCs w:val="24"/>
+          <w:highlight w:val="green"/>
+        </w:rPr>
+        <w:t xml:space="preserve"> </w:t>
+      </w:r>
+      <w:proofErr w:type="spellStart"/>
+      <w:r>
+        <w:rPr>
+          <w:rFonts w:ascii="Arial" w:hAnsi="Arial" w:cs="Arial"/>
+          <w:sz w:val="24"/>
+          <w:szCs w:val="24"/>
+          <w:highlight w:val="green"/>
         </w:rPr>
         <w:t>hapus</w:t>
       </w:r>
@@ -1093,6 +1101,7 @@
           <w:rFonts w:ascii="Arial" w:hAnsi="Arial" w:cs="Arial"/>
           <w:sz w:val="24"/>
           <w:szCs w:val="24"/>
+          <w:highlight w:val="green"/>
         </w:rPr>
         <w:t xml:space="preserve"> di Data </w:t>
       </w:r>
@@ -1102,6 +1111,7 @@
           <w:rFonts w:ascii="Arial" w:hAnsi="Arial" w:cs="Arial"/>
           <w:sz w:val="24"/>
           <w:szCs w:val="24"/>
+          <w:highlight w:val="green"/>
         </w:rPr>
         <w:t>Pegawai</w:t>
       </w:r>
@@ -1111,6 +1121,7 @@
           <w:rFonts w:ascii="Arial" w:hAnsi="Arial" w:cs="Arial"/>
           <w:sz w:val="24"/>
           <w:szCs w:val="24"/>
+          <w:highlight w:val="green"/>
         </w:rPr>
         <w:t xml:space="preserve"> PTTH data </w:t>
       </w:r>
@@ -1120,6 +1131,7 @@
           <w:rFonts w:ascii="Arial" w:hAnsi="Arial" w:cs="Arial"/>
           <w:sz w:val="24"/>
           <w:szCs w:val="24"/>
+          <w:highlight w:val="green"/>
         </w:rPr>
         <w:t>tidak</w:t>
       </w:r>
@@ -1129,15 +1141,17 @@
           <w:rFonts w:ascii="Arial" w:hAnsi="Arial" w:cs="Arial"/>
           <w:sz w:val="24"/>
           <w:szCs w:val="24"/>
-        </w:rPr>
-        <w:t xml:space="preserve"> </w:t>
-      </w:r>
-      <w:proofErr w:type="spellStart"/>
-      <w:r>
-        <w:rPr>
-          <w:rFonts w:ascii="Arial" w:hAnsi="Arial" w:cs="Arial"/>
-          <w:sz w:val="24"/>
-          <w:szCs w:val="24"/>
+          <w:highlight w:val="green"/>
+        </w:rPr>
+        <w:t xml:space="preserve"> </w:t>
+      </w:r>
+      <w:proofErr w:type="spellStart"/>
+      <w:r>
+        <w:rPr>
+          <w:rFonts w:ascii="Arial" w:hAnsi="Arial" w:cs="Arial"/>
+          <w:sz w:val="24"/>
+          <w:szCs w:val="24"/>
+          <w:highlight w:val="green"/>
         </w:rPr>
         <w:t>terhapus</w:t>
       </w:r>
@@ -1147,15 +1161,17 @@
           <w:rFonts w:ascii="Arial" w:hAnsi="Arial" w:cs="Arial"/>
           <w:sz w:val="24"/>
           <w:szCs w:val="24"/>
-        </w:rPr>
-        <w:t xml:space="preserve"> </w:t>
-      </w:r>
-      <w:proofErr w:type="spellStart"/>
-      <w:r>
-        <w:rPr>
-          <w:rFonts w:ascii="Arial" w:hAnsi="Arial" w:cs="Arial"/>
-          <w:sz w:val="24"/>
-          <w:szCs w:val="24"/>
+          <w:highlight w:val="green"/>
+        </w:rPr>
+        <w:t xml:space="preserve"> </w:t>
+      </w:r>
+      <w:proofErr w:type="spellStart"/>
+      <w:r>
+        <w:rPr>
+          <w:rFonts w:ascii="Arial" w:hAnsi="Arial" w:cs="Arial"/>
+          <w:sz w:val="24"/>
+          <w:szCs w:val="24"/>
+          <w:highlight w:val="green"/>
         </w:rPr>
         <w:t>semua</w:t>
       </w:r>
@@ -1165,15 +1181,17 @@
           <w:rFonts w:ascii="Arial" w:hAnsi="Arial" w:cs="Arial"/>
           <w:sz w:val="24"/>
           <w:szCs w:val="24"/>
-        </w:rPr>
-        <w:t xml:space="preserve"> </w:t>
-      </w:r>
-      <w:proofErr w:type="spellStart"/>
-      <w:r>
-        <w:rPr>
-          <w:rFonts w:ascii="Arial" w:hAnsi="Arial" w:cs="Arial"/>
-          <w:sz w:val="24"/>
-          <w:szCs w:val="24"/>
+          <w:highlight w:val="green"/>
+        </w:rPr>
+        <w:t xml:space="preserve"> </w:t>
+      </w:r>
+      <w:proofErr w:type="spellStart"/>
+      <w:r>
+        <w:rPr>
+          <w:rFonts w:ascii="Arial" w:hAnsi="Arial" w:cs="Arial"/>
+          <w:sz w:val="24"/>
+          <w:szCs w:val="24"/>
+          <w:highlight w:val="green"/>
         </w:rPr>
         <w:t>jadi</w:t>
       </w:r>
@@ -1183,15 +1201,17 @@
           <w:rFonts w:ascii="Arial" w:hAnsi="Arial" w:cs="Arial"/>
           <w:sz w:val="24"/>
           <w:szCs w:val="24"/>
-        </w:rPr>
-        <w:t xml:space="preserve"> </w:t>
-      </w:r>
-      <w:proofErr w:type="spellStart"/>
-      <w:r>
-        <w:rPr>
-          <w:rFonts w:ascii="Arial" w:hAnsi="Arial" w:cs="Arial"/>
-          <w:sz w:val="24"/>
-          <w:szCs w:val="24"/>
+          <w:highlight w:val="green"/>
+        </w:rPr>
+        <w:t xml:space="preserve"> </w:t>
+      </w:r>
+      <w:proofErr w:type="spellStart"/>
+      <w:r>
+        <w:rPr>
+          <w:rFonts w:ascii="Arial" w:hAnsi="Arial" w:cs="Arial"/>
+          <w:sz w:val="24"/>
+          <w:szCs w:val="24"/>
+          <w:highlight w:val="green"/>
         </w:rPr>
         <w:t>masih</w:t>
       </w:r>
@@ -1201,15 +1221,17 @@
           <w:rFonts w:ascii="Arial" w:hAnsi="Arial" w:cs="Arial"/>
           <w:sz w:val="24"/>
           <w:szCs w:val="24"/>
-        </w:rPr>
-        <w:t xml:space="preserve"> </w:t>
-      </w:r>
-      <w:proofErr w:type="spellStart"/>
-      <w:r>
-        <w:rPr>
-          <w:rFonts w:ascii="Arial" w:hAnsi="Arial" w:cs="Arial"/>
-          <w:sz w:val="24"/>
-          <w:szCs w:val="24"/>
+          <w:highlight w:val="green"/>
+        </w:rPr>
+        <w:t xml:space="preserve"> </w:t>
+      </w:r>
+      <w:proofErr w:type="spellStart"/>
+      <w:r>
+        <w:rPr>
+          <w:rFonts w:ascii="Arial" w:hAnsi="Arial" w:cs="Arial"/>
+          <w:sz w:val="24"/>
+          <w:szCs w:val="24"/>
+          <w:highlight w:val="green"/>
         </w:rPr>
         <w:t>ditampilkan</w:t>
       </w:r>
@@ -1219,6 +1241,7 @@
           <w:rFonts w:ascii="Arial" w:hAnsi="Arial" w:cs="Arial"/>
           <w:sz w:val="24"/>
           <w:szCs w:val="24"/>
+          <w:highlight w:val="green"/>
         </w:rPr>
         <w:t xml:space="preserve"> di Data </w:t>
       </w:r>
@@ -1228,6 +1251,7 @@
           <w:rFonts w:ascii="Arial" w:hAnsi="Arial" w:cs="Arial"/>
           <w:sz w:val="24"/>
           <w:szCs w:val="24"/>
+          <w:highlight w:val="green"/>
         </w:rPr>
         <w:t>Pegawai</w:t>
       </w:r>
@@ -1237,6 +1261,7 @@
           <w:rFonts w:ascii="Arial" w:hAnsi="Arial" w:cs="Arial"/>
           <w:sz w:val="24"/>
           <w:szCs w:val="24"/>
+          <w:highlight w:val="green"/>
         </w:rPr>
         <w:t xml:space="preserve"> PTTH </w:t>
       </w:r>
@@ -1246,6 +1271,7 @@
           <w:rFonts w:ascii="Arial" w:hAnsi="Arial" w:cs="Arial"/>
           <w:sz w:val="24"/>
           <w:szCs w:val="24"/>
+          <w:highlight w:val="green"/>
         </w:rPr>
         <w:t>nya</w:t>
       </w:r>
@@ -1255,15 +1281,17 @@
           <w:rFonts w:ascii="Arial" w:hAnsi="Arial" w:cs="Arial"/>
           <w:sz w:val="24"/>
           <w:szCs w:val="24"/>
-        </w:rPr>
-        <w:t xml:space="preserve"> </w:t>
-      </w:r>
-      <w:proofErr w:type="spellStart"/>
-      <w:r>
-        <w:rPr>
-          <w:rFonts w:ascii="Arial" w:hAnsi="Arial" w:cs="Arial"/>
-          <w:sz w:val="24"/>
-          <w:szCs w:val="24"/>
+          <w:highlight w:val="green"/>
+        </w:rPr>
+        <w:t xml:space="preserve"> </w:t>
+      </w:r>
+      <w:proofErr w:type="spellStart"/>
+      <w:r>
+        <w:rPr>
+          <w:rFonts w:ascii="Arial" w:hAnsi="Arial" w:cs="Arial"/>
+          <w:sz w:val="24"/>
+          <w:szCs w:val="24"/>
+          <w:highlight w:val="green"/>
         </w:rPr>
         <w:t>padahal</w:t>
       </w:r>
@@ -1273,15 +1301,17 @@
           <w:rFonts w:ascii="Arial" w:hAnsi="Arial" w:cs="Arial"/>
           <w:sz w:val="24"/>
           <w:szCs w:val="24"/>
-        </w:rPr>
-        <w:t xml:space="preserve"> </w:t>
-      </w:r>
-      <w:proofErr w:type="spellStart"/>
-      <w:r>
-        <w:rPr>
-          <w:rFonts w:ascii="Arial" w:hAnsi="Arial" w:cs="Arial"/>
-          <w:sz w:val="24"/>
-          <w:szCs w:val="24"/>
+          <w:highlight w:val="green"/>
+        </w:rPr>
+        <w:t xml:space="preserve"> </w:t>
+      </w:r>
+      <w:proofErr w:type="spellStart"/>
+      <w:r>
+        <w:rPr>
+          <w:rFonts w:ascii="Arial" w:hAnsi="Arial" w:cs="Arial"/>
+          <w:sz w:val="24"/>
+          <w:szCs w:val="24"/>
+          <w:highlight w:val="green"/>
         </w:rPr>
         <w:t>telah</w:t>
       </w:r>
@@ -1291,15 +1321,17 @@
           <w:rFonts w:ascii="Arial" w:hAnsi="Arial" w:cs="Arial"/>
           <w:sz w:val="24"/>
           <w:szCs w:val="24"/>
-        </w:rPr>
-        <w:t xml:space="preserve"> </w:t>
-      </w:r>
-      <w:proofErr w:type="spellStart"/>
-      <w:r>
-        <w:rPr>
-          <w:rFonts w:ascii="Arial" w:hAnsi="Arial" w:cs="Arial"/>
-          <w:sz w:val="24"/>
-          <w:szCs w:val="24"/>
+          <w:highlight w:val="green"/>
+        </w:rPr>
+        <w:t xml:space="preserve"> </w:t>
+      </w:r>
+      <w:proofErr w:type="spellStart"/>
+      <w:r>
+        <w:rPr>
+          <w:rFonts w:ascii="Arial" w:hAnsi="Arial" w:cs="Arial"/>
+          <w:sz w:val="24"/>
+          <w:szCs w:val="24"/>
+          <w:highlight w:val="green"/>
         </w:rPr>
         <w:t>dihapus</w:t>
       </w:r>
@@ -1309,6 +1341,7 @@
           <w:rFonts w:ascii="Arial" w:hAnsi="Arial" w:cs="Arial"/>
           <w:sz w:val="24"/>
           <w:szCs w:val="24"/>
+          <w:highlight w:val="green"/>
         </w:rPr>
         <w:t>.</w:t>
       </w:r>
@@ -1390,14 +1423,16 @@
           <w:rFonts w:ascii="Arial" w:hAnsi="Arial" w:cs="Arial"/>
           <w:sz w:val="24"/>
           <w:szCs w:val="24"/>
-        </w:rPr>
-      </w:pPr>
-      <w:proofErr w:type="spellStart"/>
-      <w:r>
-        <w:rPr>
-          <w:rFonts w:ascii="Arial" w:hAnsi="Arial" w:cs="Arial"/>
-          <w:sz w:val="24"/>
-          <w:szCs w:val="24"/>
+          <w:highlight w:val="green"/>
+        </w:rPr>
+      </w:pPr>
+      <w:proofErr w:type="spellStart"/>
+      <w:r>
+        <w:rPr>
+          <w:rFonts w:ascii="Arial" w:hAnsi="Arial" w:cs="Arial"/>
+          <w:sz w:val="24"/>
+          <w:szCs w:val="24"/>
+          <w:highlight w:val="green"/>
         </w:rPr>
         <w:t>Saat</w:t>
       </w:r>
@@ -1407,15 +1442,17 @@
           <w:rFonts w:ascii="Arial" w:hAnsi="Arial" w:cs="Arial"/>
           <w:sz w:val="24"/>
           <w:szCs w:val="24"/>
-        </w:rPr>
-        <w:t xml:space="preserve"> </w:t>
-      </w:r>
-      <w:proofErr w:type="spellStart"/>
-      <w:r>
-        <w:rPr>
-          <w:rFonts w:ascii="Arial" w:hAnsi="Arial" w:cs="Arial"/>
-          <w:sz w:val="24"/>
-          <w:szCs w:val="24"/>
+          <w:highlight w:val="green"/>
+        </w:rPr>
+        <w:t xml:space="preserve"> </w:t>
+      </w:r>
+      <w:proofErr w:type="spellStart"/>
+      <w:r>
+        <w:rPr>
+          <w:rFonts w:ascii="Arial" w:hAnsi="Arial" w:cs="Arial"/>
+          <w:sz w:val="24"/>
+          <w:szCs w:val="24"/>
+          <w:highlight w:val="green"/>
         </w:rPr>
         <w:t>tekan</w:t>
       </w:r>
@@ -1425,41 +1462,37 @@
           <w:rFonts w:ascii="Arial" w:hAnsi="Arial" w:cs="Arial"/>
           <w:sz w:val="24"/>
           <w:szCs w:val="24"/>
-        </w:rPr>
-        <w:t xml:space="preserve"> </w:t>
-      </w:r>
-      <w:proofErr w:type="spellStart"/>
-      <w:r>
-        <w:rPr>
-          <w:rFonts w:ascii="Arial" w:hAnsi="Arial" w:cs="Arial"/>
-          <w:sz w:val="24"/>
-          <w:szCs w:val="24"/>
-        </w:rPr>
-        <w:t>t</w:t>
-      </w:r>
-      <w:r>
-        <w:rPr>
-          <w:rFonts w:ascii="Arial" w:hAnsi="Arial" w:cs="Arial"/>
-          <w:sz w:val="24"/>
-          <w:szCs w:val="24"/>
-        </w:rPr>
-        <w:t>ombol</w:t>
-      </w:r>
-      <w:proofErr w:type="spellEnd"/>
-      <w:r>
-        <w:rPr>
-          <w:rFonts w:ascii="Arial" w:hAnsi="Arial" w:cs="Arial"/>
-          <w:sz w:val="24"/>
-          <w:szCs w:val="24"/>
-        </w:rPr>
-        <w:t xml:space="preserve"> </w:t>
-      </w:r>
-      <w:proofErr w:type="spellStart"/>
-      <w:r>
-        <w:rPr>
-          <w:rFonts w:ascii="Arial" w:hAnsi="Arial" w:cs="Arial"/>
-          <w:sz w:val="24"/>
-          <w:szCs w:val="24"/>
+          <w:highlight w:val="green"/>
+        </w:rPr>
+        <w:t xml:space="preserve"> </w:t>
+      </w:r>
+      <w:proofErr w:type="spellStart"/>
+      <w:r>
+        <w:rPr>
+          <w:rFonts w:ascii="Arial" w:hAnsi="Arial" w:cs="Arial"/>
+          <w:sz w:val="24"/>
+          <w:szCs w:val="24"/>
+          <w:highlight w:val="green"/>
+        </w:rPr>
+        <w:t>tombol</w:t>
+      </w:r>
+      <w:proofErr w:type="spellEnd"/>
+      <w:r>
+        <w:rPr>
+          <w:rFonts w:ascii="Arial" w:hAnsi="Arial" w:cs="Arial"/>
+          <w:sz w:val="24"/>
+          <w:szCs w:val="24"/>
+          <w:highlight w:val="green"/>
+        </w:rPr>
+        <w:t xml:space="preserve"> </w:t>
+      </w:r>
+      <w:proofErr w:type="spellStart"/>
+      <w:r>
+        <w:rPr>
+          <w:rFonts w:ascii="Arial" w:hAnsi="Arial" w:cs="Arial"/>
+          <w:sz w:val="24"/>
+          <w:szCs w:val="24"/>
+          <w:highlight w:val="green"/>
         </w:rPr>
         <w:t>hapus</w:t>
       </w:r>
@@ -1469,6 +1502,7 @@
           <w:rFonts w:ascii="Arial" w:hAnsi="Arial" w:cs="Arial"/>
           <w:sz w:val="24"/>
           <w:szCs w:val="24"/>
+          <w:highlight w:val="green"/>
         </w:rPr>
         <w:t xml:space="preserve"> di Data </w:t>
       </w:r>
@@ -1478,6 +1512,7 @@
           <w:rFonts w:ascii="Arial" w:hAnsi="Arial" w:cs="Arial"/>
           <w:sz w:val="24"/>
           <w:szCs w:val="24"/>
+          <w:highlight w:val="green"/>
         </w:rPr>
         <w:t>Pegawai</w:t>
       </w:r>
@@ -1487,23 +1522,17 @@
           <w:rFonts w:ascii="Arial" w:hAnsi="Arial" w:cs="Arial"/>
           <w:sz w:val="24"/>
           <w:szCs w:val="24"/>
-        </w:rPr>
-        <w:t xml:space="preserve"> PTTB</w:t>
-      </w:r>
-      <w:r>
-        <w:rPr>
-          <w:rFonts w:ascii="Arial" w:hAnsi="Arial" w:cs="Arial"/>
-          <w:sz w:val="24"/>
-          <w:szCs w:val="24"/>
-        </w:rPr>
-        <w:t xml:space="preserve"> data </w:t>
-      </w:r>
-      <w:proofErr w:type="spellStart"/>
-      <w:r>
-        <w:rPr>
-          <w:rFonts w:ascii="Arial" w:hAnsi="Arial" w:cs="Arial"/>
-          <w:sz w:val="24"/>
-          <w:szCs w:val="24"/>
+          <w:highlight w:val="green"/>
+        </w:rPr>
+        <w:t xml:space="preserve"> PTTB data </w:t>
+      </w:r>
+      <w:proofErr w:type="spellStart"/>
+      <w:r>
+        <w:rPr>
+          <w:rFonts w:ascii="Arial" w:hAnsi="Arial" w:cs="Arial"/>
+          <w:sz w:val="24"/>
+          <w:szCs w:val="24"/>
+          <w:highlight w:val="green"/>
         </w:rPr>
         <w:t>tidak</w:t>
       </w:r>
@@ -1513,15 +1542,17 @@
           <w:rFonts w:ascii="Arial" w:hAnsi="Arial" w:cs="Arial"/>
           <w:sz w:val="24"/>
           <w:szCs w:val="24"/>
-        </w:rPr>
-        <w:t xml:space="preserve"> </w:t>
-      </w:r>
-      <w:proofErr w:type="spellStart"/>
-      <w:r>
-        <w:rPr>
-          <w:rFonts w:ascii="Arial" w:hAnsi="Arial" w:cs="Arial"/>
-          <w:sz w:val="24"/>
-          <w:szCs w:val="24"/>
+          <w:highlight w:val="green"/>
+        </w:rPr>
+        <w:t xml:space="preserve"> </w:t>
+      </w:r>
+      <w:proofErr w:type="spellStart"/>
+      <w:r>
+        <w:rPr>
+          <w:rFonts w:ascii="Arial" w:hAnsi="Arial" w:cs="Arial"/>
+          <w:sz w:val="24"/>
+          <w:szCs w:val="24"/>
+          <w:highlight w:val="green"/>
         </w:rPr>
         <w:t>terhapus</w:t>
       </w:r>
@@ -1531,15 +1562,17 @@
           <w:rFonts w:ascii="Arial" w:hAnsi="Arial" w:cs="Arial"/>
           <w:sz w:val="24"/>
           <w:szCs w:val="24"/>
-        </w:rPr>
-        <w:t xml:space="preserve"> </w:t>
-      </w:r>
-      <w:proofErr w:type="spellStart"/>
-      <w:r>
-        <w:rPr>
-          <w:rFonts w:ascii="Arial" w:hAnsi="Arial" w:cs="Arial"/>
-          <w:sz w:val="24"/>
-          <w:szCs w:val="24"/>
+          <w:highlight w:val="green"/>
+        </w:rPr>
+        <w:t xml:space="preserve"> </w:t>
+      </w:r>
+      <w:proofErr w:type="spellStart"/>
+      <w:r>
+        <w:rPr>
+          <w:rFonts w:ascii="Arial" w:hAnsi="Arial" w:cs="Arial"/>
+          <w:sz w:val="24"/>
+          <w:szCs w:val="24"/>
+          <w:highlight w:val="green"/>
         </w:rPr>
         <w:t>semua</w:t>
       </w:r>
@@ -1549,15 +1582,17 @@
           <w:rFonts w:ascii="Arial" w:hAnsi="Arial" w:cs="Arial"/>
           <w:sz w:val="24"/>
           <w:szCs w:val="24"/>
-        </w:rPr>
-        <w:t xml:space="preserve"> </w:t>
-      </w:r>
-      <w:proofErr w:type="spellStart"/>
-      <w:r>
-        <w:rPr>
-          <w:rFonts w:ascii="Arial" w:hAnsi="Arial" w:cs="Arial"/>
-          <w:sz w:val="24"/>
-          <w:szCs w:val="24"/>
+          <w:highlight w:val="green"/>
+        </w:rPr>
+        <w:t xml:space="preserve"> </w:t>
+      </w:r>
+      <w:proofErr w:type="spellStart"/>
+      <w:r>
+        <w:rPr>
+          <w:rFonts w:ascii="Arial" w:hAnsi="Arial" w:cs="Arial"/>
+          <w:sz w:val="24"/>
+          <w:szCs w:val="24"/>
+          <w:highlight w:val="green"/>
         </w:rPr>
         <w:t>jadi</w:t>
       </w:r>
@@ -1567,15 +1602,17 @@
           <w:rFonts w:ascii="Arial" w:hAnsi="Arial" w:cs="Arial"/>
           <w:sz w:val="24"/>
           <w:szCs w:val="24"/>
-        </w:rPr>
-        <w:t xml:space="preserve"> </w:t>
-      </w:r>
-      <w:proofErr w:type="spellStart"/>
-      <w:r>
-        <w:rPr>
-          <w:rFonts w:ascii="Arial" w:hAnsi="Arial" w:cs="Arial"/>
-          <w:sz w:val="24"/>
-          <w:szCs w:val="24"/>
+          <w:highlight w:val="green"/>
+        </w:rPr>
+        <w:t xml:space="preserve"> </w:t>
+      </w:r>
+      <w:proofErr w:type="spellStart"/>
+      <w:r>
+        <w:rPr>
+          <w:rFonts w:ascii="Arial" w:hAnsi="Arial" w:cs="Arial"/>
+          <w:sz w:val="24"/>
+          <w:szCs w:val="24"/>
+          <w:highlight w:val="green"/>
         </w:rPr>
         <w:t>masih</w:t>
       </w:r>
@@ -1585,15 +1622,17 @@
           <w:rFonts w:ascii="Arial" w:hAnsi="Arial" w:cs="Arial"/>
           <w:sz w:val="24"/>
           <w:szCs w:val="24"/>
-        </w:rPr>
-        <w:t xml:space="preserve"> </w:t>
-      </w:r>
-      <w:proofErr w:type="spellStart"/>
-      <w:r>
-        <w:rPr>
-          <w:rFonts w:ascii="Arial" w:hAnsi="Arial" w:cs="Arial"/>
-          <w:sz w:val="24"/>
-          <w:szCs w:val="24"/>
+          <w:highlight w:val="green"/>
+        </w:rPr>
+        <w:t xml:space="preserve"> </w:t>
+      </w:r>
+      <w:proofErr w:type="spellStart"/>
+      <w:r>
+        <w:rPr>
+          <w:rFonts w:ascii="Arial" w:hAnsi="Arial" w:cs="Arial"/>
+          <w:sz w:val="24"/>
+          <w:szCs w:val="24"/>
+          <w:highlight w:val="green"/>
         </w:rPr>
         <w:t>ditampilkan</w:t>
       </w:r>
@@ -1603,6 +1642,7 @@
           <w:rFonts w:ascii="Arial" w:hAnsi="Arial" w:cs="Arial"/>
           <w:sz w:val="24"/>
           <w:szCs w:val="24"/>
+          <w:highlight w:val="green"/>
         </w:rPr>
         <w:t xml:space="preserve"> di Data </w:t>
       </w:r>
@@ -1612,6 +1652,7 @@
           <w:rFonts w:ascii="Arial" w:hAnsi="Arial" w:cs="Arial"/>
           <w:sz w:val="24"/>
           <w:szCs w:val="24"/>
+          <w:highlight w:val="green"/>
         </w:rPr>
         <w:t>Pegawai</w:t>
       </w:r>
@@ -1621,23 +1662,17 @@
           <w:rFonts w:ascii="Arial" w:hAnsi="Arial" w:cs="Arial"/>
           <w:sz w:val="24"/>
           <w:szCs w:val="24"/>
-        </w:rPr>
-        <w:t xml:space="preserve"> PTTB</w:t>
-      </w:r>
-      <w:r>
-        <w:rPr>
-          <w:rFonts w:ascii="Arial" w:hAnsi="Arial" w:cs="Arial"/>
-          <w:sz w:val="24"/>
-          <w:szCs w:val="24"/>
-        </w:rPr>
-        <w:t xml:space="preserve"> </w:t>
-      </w:r>
-      <w:proofErr w:type="spellStart"/>
-      <w:r>
-        <w:rPr>
-          <w:rFonts w:ascii="Arial" w:hAnsi="Arial" w:cs="Arial"/>
-          <w:sz w:val="24"/>
-          <w:szCs w:val="24"/>
+          <w:highlight w:val="green"/>
+        </w:rPr>
+        <w:t xml:space="preserve"> PTTB </w:t>
+      </w:r>
+      <w:proofErr w:type="spellStart"/>
+      <w:r>
+        <w:rPr>
+          <w:rFonts w:ascii="Arial" w:hAnsi="Arial" w:cs="Arial"/>
+          <w:sz w:val="24"/>
+          <w:szCs w:val="24"/>
+          <w:highlight w:val="green"/>
         </w:rPr>
         <w:t>nya</w:t>
       </w:r>
@@ -1647,15 +1682,17 @@
           <w:rFonts w:ascii="Arial" w:hAnsi="Arial" w:cs="Arial"/>
           <w:sz w:val="24"/>
           <w:szCs w:val="24"/>
-        </w:rPr>
-        <w:t xml:space="preserve"> </w:t>
-      </w:r>
-      <w:proofErr w:type="spellStart"/>
-      <w:r>
-        <w:rPr>
-          <w:rFonts w:ascii="Arial" w:hAnsi="Arial" w:cs="Arial"/>
-          <w:sz w:val="24"/>
-          <w:szCs w:val="24"/>
+          <w:highlight w:val="green"/>
+        </w:rPr>
+        <w:t xml:space="preserve"> </w:t>
+      </w:r>
+      <w:proofErr w:type="spellStart"/>
+      <w:r>
+        <w:rPr>
+          <w:rFonts w:ascii="Arial" w:hAnsi="Arial" w:cs="Arial"/>
+          <w:sz w:val="24"/>
+          <w:szCs w:val="24"/>
+          <w:highlight w:val="green"/>
         </w:rPr>
         <w:t>padahal</w:t>
       </w:r>
@@ -1665,15 +1702,17 @@
           <w:rFonts w:ascii="Arial" w:hAnsi="Arial" w:cs="Arial"/>
           <w:sz w:val="24"/>
           <w:szCs w:val="24"/>
-        </w:rPr>
-        <w:t xml:space="preserve"> </w:t>
-      </w:r>
-      <w:proofErr w:type="spellStart"/>
-      <w:r>
-        <w:rPr>
-          <w:rFonts w:ascii="Arial" w:hAnsi="Arial" w:cs="Arial"/>
-          <w:sz w:val="24"/>
-          <w:szCs w:val="24"/>
+          <w:highlight w:val="green"/>
+        </w:rPr>
+        <w:t xml:space="preserve"> </w:t>
+      </w:r>
+      <w:proofErr w:type="spellStart"/>
+      <w:r>
+        <w:rPr>
+          <w:rFonts w:ascii="Arial" w:hAnsi="Arial" w:cs="Arial"/>
+          <w:sz w:val="24"/>
+          <w:szCs w:val="24"/>
+          <w:highlight w:val="green"/>
         </w:rPr>
         <w:t>telah</w:t>
       </w:r>
@@ -1683,15 +1722,17 @@
           <w:rFonts w:ascii="Arial" w:hAnsi="Arial" w:cs="Arial"/>
           <w:sz w:val="24"/>
           <w:szCs w:val="24"/>
-        </w:rPr>
-        <w:t xml:space="preserve"> </w:t>
-      </w:r>
-      <w:proofErr w:type="spellStart"/>
-      <w:r>
-        <w:rPr>
-          <w:rFonts w:ascii="Arial" w:hAnsi="Arial" w:cs="Arial"/>
-          <w:sz w:val="24"/>
-          <w:szCs w:val="24"/>
+          <w:highlight w:val="green"/>
+        </w:rPr>
+        <w:t xml:space="preserve"> </w:t>
+      </w:r>
+      <w:proofErr w:type="spellStart"/>
+      <w:r>
+        <w:rPr>
+          <w:rFonts w:ascii="Arial" w:hAnsi="Arial" w:cs="Arial"/>
+          <w:sz w:val="24"/>
+          <w:szCs w:val="24"/>
+          <w:highlight w:val="green"/>
         </w:rPr>
         <w:t>dihapus</w:t>
       </w:r>
@@ -1701,6 +1742,7 @@
           <w:rFonts w:ascii="Arial" w:hAnsi="Arial" w:cs="Arial"/>
           <w:sz w:val="24"/>
           <w:szCs w:val="24"/>
+          <w:highlight w:val="green"/>
         </w:rPr>
         <w:t>.</w:t>
       </w:r>
@@ -1781,14 +1823,16 @@
           <w:rFonts w:ascii="Arial" w:hAnsi="Arial" w:cs="Arial"/>
           <w:sz w:val="24"/>
           <w:szCs w:val="24"/>
-        </w:rPr>
-      </w:pPr>
-      <w:proofErr w:type="spellStart"/>
-      <w:r>
-        <w:rPr>
-          <w:rFonts w:ascii="Arial" w:hAnsi="Arial" w:cs="Arial"/>
-          <w:sz w:val="24"/>
-          <w:szCs w:val="24"/>
+          <w:highlight w:val="green"/>
+        </w:rPr>
+      </w:pPr>
+      <w:proofErr w:type="spellStart"/>
+      <w:r>
+        <w:rPr>
+          <w:rFonts w:ascii="Arial" w:hAnsi="Arial" w:cs="Arial"/>
+          <w:sz w:val="24"/>
+          <w:szCs w:val="24"/>
+          <w:highlight w:val="green"/>
         </w:rPr>
         <w:t>Semua</w:t>
       </w:r>
@@ -1798,15 +1842,17 @@
           <w:rFonts w:ascii="Arial" w:hAnsi="Arial" w:cs="Arial"/>
           <w:sz w:val="24"/>
           <w:szCs w:val="24"/>
-        </w:rPr>
-        <w:t xml:space="preserve"> </w:t>
-      </w:r>
-      <w:proofErr w:type="spellStart"/>
-      <w:r>
-        <w:rPr>
-          <w:rFonts w:ascii="Arial" w:hAnsi="Arial" w:cs="Arial"/>
-          <w:sz w:val="24"/>
-          <w:szCs w:val="24"/>
+          <w:highlight w:val="green"/>
+        </w:rPr>
+        <w:t xml:space="preserve"> </w:t>
+      </w:r>
+      <w:proofErr w:type="spellStart"/>
+      <w:r>
+        <w:rPr>
+          <w:rFonts w:ascii="Arial" w:hAnsi="Arial" w:cs="Arial"/>
+          <w:sz w:val="24"/>
+          <w:szCs w:val="24"/>
+          <w:highlight w:val="green"/>
         </w:rPr>
         <w:t>t</w:t>
       </w:r>
@@ -1815,6 +1861,7 @@
           <w:rFonts w:ascii="Arial" w:hAnsi="Arial" w:cs="Arial"/>
           <w:sz w:val="24"/>
           <w:szCs w:val="24"/>
+          <w:highlight w:val="green"/>
         </w:rPr>
         <w:t>ombol</w:t>
       </w:r>
@@ -1824,6 +1871,7 @@
           <w:rFonts w:ascii="Arial" w:hAnsi="Arial" w:cs="Arial"/>
           <w:sz w:val="24"/>
           <w:szCs w:val="24"/>
+          <w:highlight w:val="green"/>
         </w:rPr>
         <w:t xml:space="preserve"> download </w:t>
       </w:r>
@@ -1833,6 +1881,7 @@
           <w:rFonts w:ascii="Arial" w:hAnsi="Arial" w:cs="Arial"/>
           <w:sz w:val="24"/>
           <w:szCs w:val="24"/>
+          <w:highlight w:val="green"/>
         </w:rPr>
         <w:t>excelnya</w:t>
       </w:r>
@@ -1842,15 +1891,17 @@
           <w:rFonts w:ascii="Arial" w:hAnsi="Arial" w:cs="Arial"/>
           <w:sz w:val="24"/>
           <w:szCs w:val="24"/>
-        </w:rPr>
-        <w:t xml:space="preserve"> </w:t>
-      </w:r>
-      <w:proofErr w:type="spellStart"/>
-      <w:r>
-        <w:rPr>
-          <w:rFonts w:ascii="Arial" w:hAnsi="Arial" w:cs="Arial"/>
-          <w:sz w:val="24"/>
-          <w:szCs w:val="24"/>
+          <w:highlight w:val="green"/>
+        </w:rPr>
+        <w:t xml:space="preserve"> </w:t>
+      </w:r>
+      <w:proofErr w:type="spellStart"/>
+      <w:r>
+        <w:rPr>
+          <w:rFonts w:ascii="Arial" w:hAnsi="Arial" w:cs="Arial"/>
+          <w:sz w:val="24"/>
+          <w:szCs w:val="24"/>
+          <w:highlight w:val="green"/>
         </w:rPr>
         <w:t>ada</w:t>
       </w:r>
@@ -1860,6 +1911,7 @@
           <w:rFonts w:ascii="Arial" w:hAnsi="Arial" w:cs="Arial"/>
           <w:sz w:val="24"/>
           <w:szCs w:val="24"/>
+          <w:highlight w:val="green"/>
         </w:rPr>
         <w:t xml:space="preserve"> error </w:t>
       </w:r>
@@ -1869,6 +1921,7 @@
           <w:rFonts w:ascii="Arial" w:hAnsi="Arial" w:cs="Arial"/>
           <w:sz w:val="24"/>
           <w:szCs w:val="24"/>
+          <w:highlight w:val="green"/>
         </w:rPr>
         <w:t>karena</w:t>
       </w:r>
@@ -1878,15 +1931,17 @@
           <w:rFonts w:ascii="Arial" w:hAnsi="Arial" w:cs="Arial"/>
           <w:sz w:val="24"/>
           <w:szCs w:val="24"/>
-        </w:rPr>
-        <w:t xml:space="preserve"> </w:t>
-      </w:r>
-      <w:proofErr w:type="spellStart"/>
-      <w:r>
-        <w:rPr>
-          <w:rFonts w:ascii="Arial" w:hAnsi="Arial" w:cs="Arial"/>
-          <w:sz w:val="24"/>
-          <w:szCs w:val="24"/>
+          <w:highlight w:val="green"/>
+        </w:rPr>
+        <w:t xml:space="preserve"> </w:t>
+      </w:r>
+      <w:proofErr w:type="spellStart"/>
+      <w:r>
+        <w:rPr>
+          <w:rFonts w:ascii="Arial" w:hAnsi="Arial" w:cs="Arial"/>
+          <w:sz w:val="24"/>
+          <w:szCs w:val="24"/>
+          <w:highlight w:val="green"/>
         </w:rPr>
         <w:t>kurang</w:t>
       </w:r>
@@ -1896,15 +1951,17 @@
           <w:rFonts w:ascii="Arial" w:hAnsi="Arial" w:cs="Arial"/>
           <w:sz w:val="24"/>
           <w:szCs w:val="24"/>
-        </w:rPr>
-        <w:t xml:space="preserve"> </w:t>
-      </w:r>
-      <w:proofErr w:type="spellStart"/>
-      <w:r>
-        <w:rPr>
-          <w:rFonts w:ascii="Arial" w:hAnsi="Arial" w:cs="Arial"/>
-          <w:sz w:val="24"/>
-          <w:szCs w:val="24"/>
+          <w:highlight w:val="green"/>
+        </w:rPr>
+        <w:t xml:space="preserve"> </w:t>
+      </w:r>
+      <w:proofErr w:type="spellStart"/>
+      <w:r>
+        <w:rPr>
+          <w:rFonts w:ascii="Arial" w:hAnsi="Arial" w:cs="Arial"/>
+          <w:sz w:val="24"/>
+          <w:szCs w:val="24"/>
+          <w:highlight w:val="green"/>
         </w:rPr>
         <w:t>gambarnya</w:t>
       </w:r>
@@ -1914,6 +1971,7 @@
           <w:rFonts w:ascii="Arial" w:hAnsi="Arial" w:cs="Arial"/>
           <w:sz w:val="24"/>
           <w:szCs w:val="24"/>
+          <w:highlight w:val="green"/>
         </w:rPr>
         <w:t>.</w:t>
       </w:r>
@@ -1995,14 +2053,16 @@
           <w:rFonts w:ascii="Arial" w:hAnsi="Arial" w:cs="Arial"/>
           <w:sz w:val="24"/>
           <w:szCs w:val="24"/>
-        </w:rPr>
-      </w:pPr>
-      <w:proofErr w:type="spellStart"/>
-      <w:r>
-        <w:rPr>
-          <w:rFonts w:ascii="Arial" w:hAnsi="Arial" w:cs="Arial"/>
-          <w:sz w:val="24"/>
-          <w:szCs w:val="24"/>
+          <w:highlight w:val="green"/>
+        </w:rPr>
+      </w:pPr>
+      <w:proofErr w:type="spellStart"/>
+      <w:r>
+        <w:rPr>
+          <w:rFonts w:ascii="Arial" w:hAnsi="Arial" w:cs="Arial"/>
+          <w:sz w:val="24"/>
+          <w:szCs w:val="24"/>
+          <w:highlight w:val="green"/>
         </w:rPr>
         <w:t>Semua</w:t>
       </w:r>
@@ -2012,15 +2072,17 @@
           <w:rFonts w:ascii="Arial" w:hAnsi="Arial" w:cs="Arial"/>
           <w:sz w:val="24"/>
           <w:szCs w:val="24"/>
-        </w:rPr>
-        <w:t xml:space="preserve"> </w:t>
-      </w:r>
-      <w:proofErr w:type="spellStart"/>
-      <w:r>
-        <w:rPr>
-          <w:rFonts w:ascii="Arial" w:hAnsi="Arial" w:cs="Arial"/>
-          <w:sz w:val="24"/>
-          <w:szCs w:val="24"/>
+          <w:highlight w:val="green"/>
+        </w:rPr>
+        <w:t xml:space="preserve"> </w:t>
+      </w:r>
+      <w:proofErr w:type="spellStart"/>
+      <w:r>
+        <w:rPr>
+          <w:rFonts w:ascii="Arial" w:hAnsi="Arial" w:cs="Arial"/>
+          <w:sz w:val="24"/>
+          <w:szCs w:val="24"/>
+          <w:highlight w:val="green"/>
         </w:rPr>
         <w:t>tombol</w:t>
       </w:r>
@@ -2030,15 +2092,17 @@
           <w:rFonts w:ascii="Arial" w:hAnsi="Arial" w:cs="Arial"/>
           <w:sz w:val="24"/>
           <w:szCs w:val="24"/>
-        </w:rPr>
-        <w:t xml:space="preserve"> </w:t>
-      </w:r>
-      <w:proofErr w:type="spellStart"/>
-      <w:r>
-        <w:rPr>
-          <w:rFonts w:ascii="Arial" w:hAnsi="Arial" w:cs="Arial"/>
-          <w:sz w:val="24"/>
-          <w:szCs w:val="24"/>
+          <w:highlight w:val="green"/>
+        </w:rPr>
+        <w:t xml:space="preserve"> </w:t>
+      </w:r>
+      <w:proofErr w:type="spellStart"/>
+      <w:r>
+        <w:rPr>
+          <w:rFonts w:ascii="Arial" w:hAnsi="Arial" w:cs="Arial"/>
+          <w:sz w:val="24"/>
+          <w:szCs w:val="24"/>
+          <w:highlight w:val="green"/>
         </w:rPr>
         <w:t>cetak</w:t>
       </w:r>
@@ -2048,15 +2112,17 @@
           <w:rFonts w:ascii="Arial" w:hAnsi="Arial" w:cs="Arial"/>
           <w:sz w:val="24"/>
           <w:szCs w:val="24"/>
-        </w:rPr>
-        <w:t xml:space="preserve"> </w:t>
-      </w:r>
-      <w:proofErr w:type="spellStart"/>
-      <w:r>
-        <w:rPr>
-          <w:rFonts w:ascii="Arial" w:hAnsi="Arial" w:cs="Arial"/>
-          <w:sz w:val="24"/>
-          <w:szCs w:val="24"/>
+          <w:highlight w:val="green"/>
+        </w:rPr>
+        <w:t xml:space="preserve"> </w:t>
+      </w:r>
+      <w:proofErr w:type="spellStart"/>
+      <w:r>
+        <w:rPr>
+          <w:rFonts w:ascii="Arial" w:hAnsi="Arial" w:cs="Arial"/>
+          <w:sz w:val="24"/>
+          <w:szCs w:val="24"/>
+          <w:highlight w:val="green"/>
         </w:rPr>
         <w:t>ke</w:t>
       </w:r>
@@ -2066,6 +2132,7 @@
           <w:rFonts w:ascii="Arial" w:hAnsi="Arial" w:cs="Arial"/>
           <w:sz w:val="24"/>
           <w:szCs w:val="24"/>
+          <w:highlight w:val="green"/>
         </w:rPr>
         <w:t xml:space="preserve"> pdf </w:t>
       </w:r>
@@ -2075,6 +2142,7 @@
           <w:rFonts w:ascii="Arial" w:hAnsi="Arial" w:cs="Arial"/>
           <w:sz w:val="24"/>
           <w:szCs w:val="24"/>
+          <w:highlight w:val="green"/>
         </w:rPr>
         <w:t>gambarnya</w:t>
       </w:r>
@@ -2084,15 +2152,17 @@
           <w:rFonts w:ascii="Arial" w:hAnsi="Arial" w:cs="Arial"/>
           <w:sz w:val="24"/>
           <w:szCs w:val="24"/>
-        </w:rPr>
-        <w:t xml:space="preserve"> </w:t>
-      </w:r>
-      <w:proofErr w:type="spellStart"/>
-      <w:r>
-        <w:rPr>
-          <w:rFonts w:ascii="Arial" w:hAnsi="Arial" w:cs="Arial"/>
-          <w:sz w:val="24"/>
-          <w:szCs w:val="24"/>
+          <w:highlight w:val="green"/>
+        </w:rPr>
+        <w:t xml:space="preserve"> </w:t>
+      </w:r>
+      <w:proofErr w:type="spellStart"/>
+      <w:r>
+        <w:rPr>
+          <w:rFonts w:ascii="Arial" w:hAnsi="Arial" w:cs="Arial"/>
+          <w:sz w:val="24"/>
+          <w:szCs w:val="24"/>
+          <w:highlight w:val="green"/>
         </w:rPr>
         <w:t>tidak</w:t>
       </w:r>
@@ -2102,15 +2172,17 @@
           <w:rFonts w:ascii="Arial" w:hAnsi="Arial" w:cs="Arial"/>
           <w:sz w:val="24"/>
           <w:szCs w:val="24"/>
-        </w:rPr>
-        <w:t xml:space="preserve"> </w:t>
-      </w:r>
-      <w:proofErr w:type="spellStart"/>
-      <w:r>
-        <w:rPr>
-          <w:rFonts w:ascii="Arial" w:hAnsi="Arial" w:cs="Arial"/>
-          <w:sz w:val="24"/>
-          <w:szCs w:val="24"/>
+          <w:highlight w:val="green"/>
+        </w:rPr>
+        <w:t xml:space="preserve"> </w:t>
+      </w:r>
+      <w:proofErr w:type="spellStart"/>
+      <w:r>
+        <w:rPr>
+          <w:rFonts w:ascii="Arial" w:hAnsi="Arial" w:cs="Arial"/>
+          <w:sz w:val="24"/>
+          <w:szCs w:val="24"/>
+          <w:highlight w:val="green"/>
         </w:rPr>
         <w:t>tampil</w:t>
       </w:r>
@@ -2120,6 +2192,7 @@
           <w:rFonts w:ascii="Arial" w:hAnsi="Arial" w:cs="Arial"/>
           <w:sz w:val="24"/>
           <w:szCs w:val="24"/>
+          <w:highlight w:val="green"/>
         </w:rPr>
         <w:t>.</w:t>
       </w:r>
@@ -2876,14 +2949,16 @@
           <w:rFonts w:ascii="Arial" w:hAnsi="Arial" w:cs="Arial"/>
           <w:sz w:val="24"/>
           <w:szCs w:val="24"/>
-        </w:rPr>
-      </w:pPr>
-      <w:proofErr w:type="spellStart"/>
-      <w:r>
-        <w:rPr>
-          <w:rFonts w:ascii="Arial" w:hAnsi="Arial" w:cs="Arial"/>
-          <w:sz w:val="24"/>
-          <w:szCs w:val="24"/>
+          <w:highlight w:val="green"/>
+        </w:rPr>
+      </w:pPr>
+      <w:proofErr w:type="spellStart"/>
+      <w:r>
+        <w:rPr>
+          <w:rFonts w:ascii="Arial" w:hAnsi="Arial" w:cs="Arial"/>
+          <w:sz w:val="24"/>
+          <w:szCs w:val="24"/>
+          <w:highlight w:val="green"/>
         </w:rPr>
         <w:t>Tambahin</w:t>
       </w:r>
@@ -2893,6 +2968,7 @@
           <w:rFonts w:ascii="Arial" w:hAnsi="Arial" w:cs="Arial"/>
           <w:sz w:val="24"/>
           <w:szCs w:val="24"/>
+          <w:highlight w:val="green"/>
         </w:rPr>
         <w:t xml:space="preserve"> Data </w:t>
       </w:r>
@@ -2901,6 +2977,7 @@
           <w:rFonts w:ascii="Arial" w:hAnsi="Arial" w:cs="Arial"/>
           <w:sz w:val="24"/>
           <w:szCs w:val="24"/>
+          <w:highlight w:val="green"/>
         </w:rPr>
         <w:t xml:space="preserve">PNS </w:t>
       </w:r>
@@ -2909,6 +2986,7 @@
           <w:rFonts w:ascii="Arial" w:hAnsi="Arial" w:cs="Arial"/>
           <w:sz w:val="24"/>
           <w:szCs w:val="24"/>
+          <w:highlight w:val="green"/>
         </w:rPr>
         <w:t xml:space="preserve">pas </w:t>
       </w:r>
@@ -2918,6 +2996,7 @@
           <w:rFonts w:ascii="Arial" w:hAnsi="Arial" w:cs="Arial"/>
           <w:sz w:val="24"/>
           <w:szCs w:val="24"/>
+          <w:highlight w:val="green"/>
         </w:rPr>
         <w:t>cari</w:t>
       </w:r>
@@ -2927,15 +3006,17 @@
           <w:rFonts w:ascii="Arial" w:hAnsi="Arial" w:cs="Arial"/>
           <w:sz w:val="24"/>
           <w:szCs w:val="24"/>
-        </w:rPr>
-        <w:t xml:space="preserve"> </w:t>
-      </w:r>
-      <w:proofErr w:type="spellStart"/>
-      <w:r>
-        <w:rPr>
-          <w:rFonts w:ascii="Arial" w:hAnsi="Arial" w:cs="Arial"/>
-          <w:sz w:val="24"/>
-          <w:szCs w:val="24"/>
+          <w:highlight w:val="green"/>
+        </w:rPr>
+        <w:t xml:space="preserve"> </w:t>
+      </w:r>
+      <w:proofErr w:type="spellStart"/>
+      <w:r>
+        <w:rPr>
+          <w:rFonts w:ascii="Arial" w:hAnsi="Arial" w:cs="Arial"/>
+          <w:sz w:val="24"/>
+          <w:szCs w:val="24"/>
+          <w:highlight w:val="green"/>
         </w:rPr>
         <w:t>berdasarkan</w:t>
       </w:r>
@@ -2945,15 +3026,17 @@
           <w:rFonts w:ascii="Arial" w:hAnsi="Arial" w:cs="Arial"/>
           <w:sz w:val="24"/>
           <w:szCs w:val="24"/>
-        </w:rPr>
-        <w:t xml:space="preserve"> </w:t>
-      </w:r>
-      <w:proofErr w:type="spellStart"/>
-      <w:r>
-        <w:rPr>
-          <w:rFonts w:ascii="Arial" w:hAnsi="Arial" w:cs="Arial"/>
-          <w:sz w:val="24"/>
-          <w:szCs w:val="24"/>
+          <w:highlight w:val="green"/>
+        </w:rPr>
+        <w:t xml:space="preserve"> </w:t>
+      </w:r>
+      <w:proofErr w:type="spellStart"/>
+      <w:r>
+        <w:rPr>
+          <w:rFonts w:ascii="Arial" w:hAnsi="Arial" w:cs="Arial"/>
+          <w:sz w:val="24"/>
+          <w:szCs w:val="24"/>
+          <w:highlight w:val="green"/>
         </w:rPr>
         <w:t>nipnya</w:t>
       </w:r>
@@ -2963,15 +3046,17 @@
           <w:rFonts w:ascii="Arial" w:hAnsi="Arial" w:cs="Arial"/>
           <w:sz w:val="24"/>
           <w:szCs w:val="24"/>
-        </w:rPr>
-        <w:t xml:space="preserve"> </w:t>
-      </w:r>
-      <w:proofErr w:type="spellStart"/>
-      <w:r>
-        <w:rPr>
-          <w:rFonts w:ascii="Arial" w:hAnsi="Arial" w:cs="Arial"/>
-          <w:sz w:val="24"/>
-          <w:szCs w:val="24"/>
+          <w:highlight w:val="green"/>
+        </w:rPr>
+        <w:t xml:space="preserve"> </w:t>
+      </w:r>
+      <w:proofErr w:type="spellStart"/>
+      <w:r>
+        <w:rPr>
+          <w:rFonts w:ascii="Arial" w:hAnsi="Arial" w:cs="Arial"/>
+          <w:sz w:val="24"/>
+          <w:szCs w:val="24"/>
+          <w:highlight w:val="green"/>
         </w:rPr>
         <w:t>mereka</w:t>
       </w:r>
@@ -2981,6 +3066,7 @@
           <w:rFonts w:ascii="Arial" w:hAnsi="Arial" w:cs="Arial"/>
           <w:sz w:val="24"/>
           <w:szCs w:val="24"/>
+          <w:highlight w:val="green"/>
         </w:rPr>
         <w:t xml:space="preserve">. </w:t>
       </w:r>
@@ -2990,6 +3076,7 @@
           <w:rFonts w:ascii="Arial" w:hAnsi="Arial" w:cs="Arial"/>
           <w:sz w:val="24"/>
           <w:szCs w:val="24"/>
+          <w:highlight w:val="green"/>
         </w:rPr>
         <w:t>Ini</w:t>
       </w:r>
@@ -2999,15 +3086,17 @@
           <w:rFonts w:ascii="Arial" w:hAnsi="Arial" w:cs="Arial"/>
           <w:sz w:val="24"/>
           <w:szCs w:val="24"/>
-        </w:rPr>
-        <w:t xml:space="preserve"> </w:t>
-      </w:r>
-      <w:proofErr w:type="spellStart"/>
-      <w:r>
-        <w:rPr>
-          <w:rFonts w:ascii="Arial" w:hAnsi="Arial" w:cs="Arial"/>
-          <w:sz w:val="24"/>
-          <w:szCs w:val="24"/>
+          <w:highlight w:val="green"/>
+        </w:rPr>
+        <w:t xml:space="preserve"> </w:t>
+      </w:r>
+      <w:proofErr w:type="spellStart"/>
+      <w:r>
+        <w:rPr>
+          <w:rFonts w:ascii="Arial" w:hAnsi="Arial" w:cs="Arial"/>
+          <w:sz w:val="24"/>
+          <w:szCs w:val="24"/>
+          <w:highlight w:val="green"/>
         </w:rPr>
         <w:t>aku</w:t>
       </w:r>
@@ -3017,15 +3106,17 @@
           <w:rFonts w:ascii="Arial" w:hAnsi="Arial" w:cs="Arial"/>
           <w:sz w:val="24"/>
           <w:szCs w:val="24"/>
-        </w:rPr>
-        <w:t xml:space="preserve"> </w:t>
-      </w:r>
-      <w:proofErr w:type="spellStart"/>
-      <w:r>
-        <w:rPr>
-          <w:rFonts w:ascii="Arial" w:hAnsi="Arial" w:cs="Arial"/>
-          <w:sz w:val="24"/>
-          <w:szCs w:val="24"/>
+          <w:highlight w:val="green"/>
+        </w:rPr>
+        <w:t xml:space="preserve"> </w:t>
+      </w:r>
+      <w:proofErr w:type="spellStart"/>
+      <w:r>
+        <w:rPr>
+          <w:rFonts w:ascii="Arial" w:hAnsi="Arial" w:cs="Arial"/>
+          <w:sz w:val="24"/>
+          <w:szCs w:val="24"/>
+          <w:highlight w:val="green"/>
         </w:rPr>
         <w:t>coba</w:t>
       </w:r>
@@ -3035,15 +3126,17 @@
           <w:rFonts w:ascii="Arial" w:hAnsi="Arial" w:cs="Arial"/>
           <w:sz w:val="24"/>
           <w:szCs w:val="24"/>
-        </w:rPr>
-        <w:t xml:space="preserve"> </w:t>
-      </w:r>
-      <w:proofErr w:type="spellStart"/>
-      <w:r>
-        <w:rPr>
-          <w:rFonts w:ascii="Arial" w:hAnsi="Arial" w:cs="Arial"/>
-          <w:sz w:val="24"/>
-          <w:szCs w:val="24"/>
+          <w:highlight w:val="green"/>
+        </w:rPr>
+        <w:t xml:space="preserve"> </w:t>
+      </w:r>
+      <w:proofErr w:type="spellStart"/>
+      <w:r>
+        <w:rPr>
+          <w:rFonts w:ascii="Arial" w:hAnsi="Arial" w:cs="Arial"/>
+          <w:sz w:val="24"/>
+          <w:szCs w:val="24"/>
+          <w:highlight w:val="green"/>
         </w:rPr>
         <w:t>cari</w:t>
       </w:r>
@@ -3053,15 +3146,17 @@
           <w:rFonts w:ascii="Arial" w:hAnsi="Arial" w:cs="Arial"/>
           <w:sz w:val="24"/>
           <w:szCs w:val="24"/>
-        </w:rPr>
-        <w:t xml:space="preserve"> </w:t>
-      </w:r>
-      <w:proofErr w:type="spellStart"/>
-      <w:r>
-        <w:rPr>
-          <w:rFonts w:ascii="Arial" w:hAnsi="Arial" w:cs="Arial"/>
-          <w:sz w:val="24"/>
-          <w:szCs w:val="24"/>
+          <w:highlight w:val="green"/>
+        </w:rPr>
+        <w:t xml:space="preserve"> </w:t>
+      </w:r>
+      <w:proofErr w:type="spellStart"/>
+      <w:r>
+        <w:rPr>
+          <w:rFonts w:ascii="Arial" w:hAnsi="Arial" w:cs="Arial"/>
+          <w:sz w:val="24"/>
+          <w:szCs w:val="24"/>
+          <w:highlight w:val="green"/>
         </w:rPr>
         <w:t>berdasarkan</w:t>
       </w:r>
@@ -3071,6 +3166,7 @@
           <w:rFonts w:ascii="Arial" w:hAnsi="Arial" w:cs="Arial"/>
           <w:sz w:val="24"/>
           <w:szCs w:val="24"/>
+          <w:highlight w:val="green"/>
         </w:rPr>
         <w:t xml:space="preserve"> nip </w:t>
       </w:r>
@@ -3080,6 +3176,7 @@
           <w:rFonts w:ascii="Arial" w:hAnsi="Arial" w:cs="Arial"/>
           <w:sz w:val="24"/>
           <w:szCs w:val="24"/>
+          <w:highlight w:val="green"/>
         </w:rPr>
         <w:t>tapi</w:t>
       </w:r>
@@ -3089,6 +3186,7 @@
           <w:rFonts w:ascii="Arial" w:hAnsi="Arial" w:cs="Arial"/>
           <w:sz w:val="24"/>
           <w:szCs w:val="24"/>
+          <w:highlight w:val="green"/>
         </w:rPr>
         <w:t xml:space="preserve"> data </w:t>
       </w:r>
@@ -3098,6 +3196,7 @@
           <w:rFonts w:ascii="Arial" w:hAnsi="Arial" w:cs="Arial"/>
           <w:sz w:val="24"/>
           <w:szCs w:val="24"/>
+          <w:highlight w:val="green"/>
         </w:rPr>
         <w:t>tidak</w:t>
       </w:r>
@@ -3107,15 +3206,17 @@
           <w:rFonts w:ascii="Arial" w:hAnsi="Arial" w:cs="Arial"/>
           <w:sz w:val="24"/>
           <w:szCs w:val="24"/>
-        </w:rPr>
-        <w:t xml:space="preserve"> </w:t>
-      </w:r>
-      <w:proofErr w:type="spellStart"/>
-      <w:r>
-        <w:rPr>
-          <w:rFonts w:ascii="Arial" w:hAnsi="Arial" w:cs="Arial"/>
-          <w:sz w:val="24"/>
-          <w:szCs w:val="24"/>
+          <w:highlight w:val="green"/>
+        </w:rPr>
+        <w:t xml:space="preserve"> </w:t>
+      </w:r>
+      <w:proofErr w:type="spellStart"/>
+      <w:r>
+        <w:rPr>
+          <w:rFonts w:ascii="Arial" w:hAnsi="Arial" w:cs="Arial"/>
+          <w:sz w:val="24"/>
+          <w:szCs w:val="24"/>
+          <w:highlight w:val="green"/>
         </w:rPr>
         <w:t>ditemukan</w:t>
       </w:r>
@@ -3125,6 +3226,7 @@
           <w:rFonts w:ascii="Arial" w:hAnsi="Arial" w:cs="Arial"/>
           <w:sz w:val="24"/>
           <w:szCs w:val="24"/>
+          <w:highlight w:val="green"/>
         </w:rPr>
         <w:t>.</w:t>
       </w:r>
@@ -3270,13 +3372,15 @@
           <w:rFonts w:ascii="Arial" w:hAnsi="Arial" w:cs="Arial"/>
           <w:sz w:val="24"/>
           <w:szCs w:val="24"/>
-        </w:rPr>
-      </w:pPr>
-      <w:r>
-        <w:rPr>
-          <w:rFonts w:ascii="Arial" w:hAnsi="Arial" w:cs="Arial"/>
-          <w:sz w:val="24"/>
-          <w:szCs w:val="24"/>
+          <w:highlight w:val="green"/>
+        </w:rPr>
+      </w:pPr>
+      <w:r>
+        <w:rPr>
+          <w:rFonts w:ascii="Arial" w:hAnsi="Arial" w:cs="Arial"/>
+          <w:sz w:val="24"/>
+          <w:szCs w:val="24"/>
+          <w:highlight w:val="green"/>
         </w:rPr>
         <w:t xml:space="preserve">Form </w:t>
       </w:r>
@@ -3286,6 +3390,7 @@
           <w:rFonts w:ascii="Arial" w:hAnsi="Arial" w:cs="Arial"/>
           <w:sz w:val="24"/>
           <w:szCs w:val="24"/>
+          <w:highlight w:val="green"/>
         </w:rPr>
         <w:t>tambah</w:t>
       </w:r>
@@ -3295,6 +3400,7 @@
           <w:rFonts w:ascii="Arial" w:hAnsi="Arial" w:cs="Arial"/>
           <w:sz w:val="24"/>
           <w:szCs w:val="24"/>
+          <w:highlight w:val="green"/>
         </w:rPr>
         <w:t xml:space="preserve"> dan edit</w:t>
       </w:r>
@@ -3303,15 +3409,17 @@
           <w:rFonts w:ascii="Arial" w:hAnsi="Arial" w:cs="Arial"/>
           <w:sz w:val="24"/>
           <w:szCs w:val="24"/>
-        </w:rPr>
-        <w:t xml:space="preserve"> </w:t>
-      </w:r>
-      <w:proofErr w:type="spellStart"/>
-      <w:r>
-        <w:rPr>
-          <w:rFonts w:ascii="Arial" w:hAnsi="Arial" w:cs="Arial"/>
-          <w:sz w:val="24"/>
-          <w:szCs w:val="24"/>
+          <w:highlight w:val="green"/>
+        </w:rPr>
+        <w:t xml:space="preserve"> </w:t>
+      </w:r>
+      <w:proofErr w:type="spellStart"/>
+      <w:r>
+        <w:rPr>
+          <w:rFonts w:ascii="Arial" w:hAnsi="Arial" w:cs="Arial"/>
+          <w:sz w:val="24"/>
+          <w:szCs w:val="24"/>
+          <w:highlight w:val="green"/>
         </w:rPr>
         <w:t>pegawai</w:t>
       </w:r>
@@ -3321,15 +3429,17 @@
           <w:rFonts w:ascii="Arial" w:hAnsi="Arial" w:cs="Arial"/>
           <w:sz w:val="24"/>
           <w:szCs w:val="24"/>
-        </w:rPr>
-        <w:t xml:space="preserve"> </w:t>
-      </w:r>
-      <w:proofErr w:type="spellStart"/>
-      <w:r>
-        <w:rPr>
-          <w:rFonts w:ascii="Arial" w:hAnsi="Arial" w:cs="Arial"/>
-          <w:sz w:val="24"/>
-          <w:szCs w:val="24"/>
+          <w:highlight w:val="green"/>
+        </w:rPr>
+        <w:t xml:space="preserve"> </w:t>
+      </w:r>
+      <w:proofErr w:type="spellStart"/>
+      <w:r>
+        <w:rPr>
+          <w:rFonts w:ascii="Arial" w:hAnsi="Arial" w:cs="Arial"/>
+          <w:sz w:val="24"/>
+          <w:szCs w:val="24"/>
+          <w:highlight w:val="green"/>
         </w:rPr>
         <w:t>bagi</w:t>
       </w:r>
@@ -3338,6 +3448,7 @@
           <w:rFonts w:ascii="Arial" w:hAnsi="Arial" w:cs="Arial"/>
           <w:sz w:val="24"/>
           <w:szCs w:val="24"/>
+          <w:highlight w:val="green"/>
         </w:rPr>
         <w:t>an</w:t>
       </w:r>
@@ -3347,6 +3458,7 @@
           <w:rFonts w:ascii="Arial" w:hAnsi="Arial" w:cs="Arial"/>
           <w:sz w:val="24"/>
           <w:szCs w:val="24"/>
+          <w:highlight w:val="green"/>
         </w:rPr>
         <w:t xml:space="preserve"> PNS</w:t>
       </w:r>
@@ -3355,6 +3467,7 @@
           <w:rFonts w:ascii="Arial" w:hAnsi="Arial" w:cs="Arial"/>
           <w:sz w:val="24"/>
           <w:szCs w:val="24"/>
+          <w:highlight w:val="green"/>
         </w:rPr>
         <w:t xml:space="preserve"> label No. KTP placeholder </w:t>
       </w:r>
@@ -3364,6 +3477,7 @@
           <w:rFonts w:ascii="Arial" w:hAnsi="Arial" w:cs="Arial"/>
           <w:sz w:val="24"/>
           <w:szCs w:val="24"/>
+          <w:highlight w:val="green"/>
         </w:rPr>
         <w:t>inputnya</w:t>
       </w:r>
@@ -3373,6 +3487,7 @@
           <w:rFonts w:ascii="Arial" w:hAnsi="Arial" w:cs="Arial"/>
           <w:sz w:val="24"/>
           <w:szCs w:val="24"/>
+          <w:highlight w:val="green"/>
         </w:rPr>
         <w:t xml:space="preserve"> salah</w:t>
       </w:r>
@@ -3381,15 +3496,17 @@
           <w:rFonts w:ascii="Arial" w:hAnsi="Arial" w:cs="Arial"/>
           <w:sz w:val="24"/>
           <w:szCs w:val="24"/>
-        </w:rPr>
-        <w:t xml:space="preserve"> </w:t>
-      </w:r>
-      <w:proofErr w:type="spellStart"/>
-      <w:r>
-        <w:rPr>
-          <w:rFonts w:ascii="Arial" w:hAnsi="Arial" w:cs="Arial"/>
-          <w:sz w:val="24"/>
-          <w:szCs w:val="24"/>
+          <w:highlight w:val="green"/>
+        </w:rPr>
+        <w:t xml:space="preserve"> </w:t>
+      </w:r>
+      <w:proofErr w:type="spellStart"/>
+      <w:r>
+        <w:rPr>
+          <w:rFonts w:ascii="Arial" w:hAnsi="Arial" w:cs="Arial"/>
+          <w:sz w:val="24"/>
+          <w:szCs w:val="24"/>
+          <w:highlight w:val="green"/>
         </w:rPr>
         <w:t>nama</w:t>
       </w:r>
@@ -3399,6 +3516,7 @@
           <w:rFonts w:ascii="Arial" w:hAnsi="Arial" w:cs="Arial"/>
           <w:sz w:val="24"/>
           <w:szCs w:val="24"/>
+          <w:highlight w:val="green"/>
         </w:rPr>
         <w:t>!</w:t>
       </w:r>
@@ -3544,13 +3662,15 @@
           <w:rFonts w:ascii="Arial" w:hAnsi="Arial" w:cs="Arial"/>
           <w:sz w:val="24"/>
           <w:szCs w:val="24"/>
-        </w:rPr>
-      </w:pPr>
-      <w:r>
-        <w:rPr>
-          <w:rFonts w:ascii="Arial" w:hAnsi="Arial" w:cs="Arial"/>
-          <w:sz w:val="24"/>
-          <w:szCs w:val="24"/>
+          <w:highlight w:val="green"/>
+        </w:rPr>
+      </w:pPr>
+      <w:r>
+        <w:rPr>
+          <w:rFonts w:ascii="Arial" w:hAnsi="Arial" w:cs="Arial"/>
+          <w:sz w:val="24"/>
+          <w:szCs w:val="24"/>
+          <w:highlight w:val="green"/>
         </w:rPr>
         <w:t xml:space="preserve">Form </w:t>
       </w:r>
@@ -3560,6 +3680,7 @@
           <w:rFonts w:ascii="Arial" w:hAnsi="Arial" w:cs="Arial"/>
           <w:sz w:val="24"/>
           <w:szCs w:val="24"/>
+          <w:highlight w:val="green"/>
         </w:rPr>
         <w:t>tambah</w:t>
       </w:r>
@@ -3569,6 +3690,7 @@
           <w:rFonts w:ascii="Arial" w:hAnsi="Arial" w:cs="Arial"/>
           <w:sz w:val="24"/>
           <w:szCs w:val="24"/>
+          <w:highlight w:val="green"/>
         </w:rPr>
         <w:t xml:space="preserve"> dan edit </w:t>
       </w:r>
@@ -3578,6 +3700,7 @@
           <w:rFonts w:ascii="Arial" w:hAnsi="Arial" w:cs="Arial"/>
           <w:sz w:val="24"/>
           <w:szCs w:val="24"/>
+          <w:highlight w:val="green"/>
         </w:rPr>
         <w:t>pegawai</w:t>
       </w:r>
@@ -3587,15 +3710,17 @@
           <w:rFonts w:ascii="Arial" w:hAnsi="Arial" w:cs="Arial"/>
           <w:sz w:val="24"/>
           <w:szCs w:val="24"/>
-        </w:rPr>
-        <w:t xml:space="preserve"> </w:t>
-      </w:r>
-      <w:proofErr w:type="spellStart"/>
-      <w:r>
-        <w:rPr>
-          <w:rFonts w:ascii="Arial" w:hAnsi="Arial" w:cs="Arial"/>
-          <w:sz w:val="24"/>
-          <w:szCs w:val="24"/>
+          <w:highlight w:val="green"/>
+        </w:rPr>
+        <w:t xml:space="preserve"> </w:t>
+      </w:r>
+      <w:proofErr w:type="spellStart"/>
+      <w:r>
+        <w:rPr>
+          <w:rFonts w:ascii="Arial" w:hAnsi="Arial" w:cs="Arial"/>
+          <w:sz w:val="24"/>
+          <w:szCs w:val="24"/>
+          <w:highlight w:val="green"/>
         </w:rPr>
         <w:t>bagian</w:t>
       </w:r>
@@ -3605,6 +3730,7 @@
           <w:rFonts w:ascii="Arial" w:hAnsi="Arial" w:cs="Arial"/>
           <w:sz w:val="24"/>
           <w:szCs w:val="24"/>
+          <w:highlight w:val="green"/>
         </w:rPr>
         <w:t xml:space="preserve"> PTTH label Email dan No. KTP placeholder </w:t>
       </w:r>
@@ -3614,6 +3740,7 @@
           <w:rFonts w:ascii="Arial" w:hAnsi="Arial" w:cs="Arial"/>
           <w:sz w:val="24"/>
           <w:szCs w:val="24"/>
+          <w:highlight w:val="green"/>
         </w:rPr>
         <w:t>inputnya</w:t>
       </w:r>
@@ -3623,6 +3750,7 @@
           <w:rFonts w:ascii="Arial" w:hAnsi="Arial" w:cs="Arial"/>
           <w:sz w:val="24"/>
           <w:szCs w:val="24"/>
+          <w:highlight w:val="green"/>
         </w:rPr>
         <w:t xml:space="preserve"> salah </w:t>
       </w:r>
@@ -3632,6 +3760,7 @@
           <w:rFonts w:ascii="Arial" w:hAnsi="Arial" w:cs="Arial"/>
           <w:sz w:val="24"/>
           <w:szCs w:val="24"/>
+          <w:highlight w:val="green"/>
         </w:rPr>
         <w:t>nama</w:t>
       </w:r>
@@ -3641,6 +3770,7 @@
           <w:rFonts w:ascii="Arial" w:hAnsi="Arial" w:cs="Arial"/>
           <w:sz w:val="24"/>
           <w:szCs w:val="24"/>
+          <w:highlight w:val="green"/>
         </w:rPr>
         <w:t xml:space="preserve">! </w:t>
       </w:r>
@@ -3786,13 +3916,15 @@
           <w:rFonts w:ascii="Arial" w:hAnsi="Arial" w:cs="Arial"/>
           <w:sz w:val="24"/>
           <w:szCs w:val="24"/>
-        </w:rPr>
-      </w:pPr>
-      <w:r>
-        <w:rPr>
-          <w:rFonts w:ascii="Arial" w:hAnsi="Arial" w:cs="Arial"/>
-          <w:sz w:val="24"/>
-          <w:szCs w:val="24"/>
+          <w:highlight w:val="green"/>
+        </w:rPr>
+      </w:pPr>
+      <w:r>
+        <w:rPr>
+          <w:rFonts w:ascii="Arial" w:hAnsi="Arial" w:cs="Arial"/>
+          <w:sz w:val="24"/>
+          <w:szCs w:val="24"/>
+          <w:highlight w:val="green"/>
         </w:rPr>
         <w:t xml:space="preserve">Form </w:t>
       </w:r>
@@ -3802,6 +3934,7 @@
           <w:rFonts w:ascii="Arial" w:hAnsi="Arial" w:cs="Arial"/>
           <w:sz w:val="24"/>
           <w:szCs w:val="24"/>
+          <w:highlight w:val="green"/>
         </w:rPr>
         <w:t>tambah</w:t>
       </w:r>
@@ -3811,6 +3944,7 @@
           <w:rFonts w:ascii="Arial" w:hAnsi="Arial" w:cs="Arial"/>
           <w:sz w:val="24"/>
           <w:szCs w:val="24"/>
+          <w:highlight w:val="green"/>
         </w:rPr>
         <w:t xml:space="preserve"> dan edit pada </w:t>
       </w:r>
@@ -3820,6 +3954,7 @@
           <w:rFonts w:ascii="Arial" w:hAnsi="Arial" w:cs="Arial"/>
           <w:sz w:val="24"/>
           <w:szCs w:val="24"/>
+          <w:highlight w:val="green"/>
         </w:rPr>
         <w:t>kelengkapan</w:t>
       </w:r>
@@ -3829,15 +3964,17 @@
           <w:rFonts w:ascii="Arial" w:hAnsi="Arial" w:cs="Arial"/>
           <w:sz w:val="24"/>
           <w:szCs w:val="24"/>
-        </w:rPr>
-        <w:t xml:space="preserve"> </w:t>
-      </w:r>
-      <w:proofErr w:type="spellStart"/>
-      <w:r>
-        <w:rPr>
-          <w:rFonts w:ascii="Arial" w:hAnsi="Arial" w:cs="Arial"/>
-          <w:sz w:val="24"/>
-          <w:szCs w:val="24"/>
+          <w:highlight w:val="green"/>
+        </w:rPr>
+        <w:t xml:space="preserve"> </w:t>
+      </w:r>
+      <w:proofErr w:type="spellStart"/>
+      <w:r>
+        <w:rPr>
+          <w:rFonts w:ascii="Arial" w:hAnsi="Arial" w:cs="Arial"/>
+          <w:sz w:val="24"/>
+          <w:szCs w:val="24"/>
+          <w:highlight w:val="green"/>
         </w:rPr>
         <w:t>pegawai</w:t>
       </w:r>
@@ -3847,6 +3984,7 @@
           <w:rFonts w:ascii="Arial" w:hAnsi="Arial" w:cs="Arial"/>
           <w:sz w:val="24"/>
           <w:szCs w:val="24"/>
+          <w:highlight w:val="green"/>
         </w:rPr>
         <w:t xml:space="preserve"> PNS, PTTH dan PTTB </w:t>
       </w:r>
@@ -3856,6 +3994,7 @@
           <w:rFonts w:ascii="Arial" w:hAnsi="Arial" w:cs="Arial"/>
           <w:sz w:val="24"/>
           <w:szCs w:val="24"/>
+          <w:highlight w:val="green"/>
         </w:rPr>
         <w:t>bagian</w:t>
       </w:r>
@@ -3865,15 +4004,17 @@
           <w:rFonts w:ascii="Arial" w:hAnsi="Arial" w:cs="Arial"/>
           <w:sz w:val="24"/>
           <w:szCs w:val="24"/>
-        </w:rPr>
-        <w:t xml:space="preserve"> </w:t>
-      </w:r>
-      <w:proofErr w:type="spellStart"/>
-      <w:r>
-        <w:rPr>
-          <w:rFonts w:ascii="Arial" w:hAnsi="Arial" w:cs="Arial"/>
-          <w:sz w:val="24"/>
-          <w:szCs w:val="24"/>
+          <w:highlight w:val="green"/>
+        </w:rPr>
+        <w:t xml:space="preserve"> </w:t>
+      </w:r>
+      <w:proofErr w:type="spellStart"/>
+      <w:r>
+        <w:rPr>
+          <w:rFonts w:ascii="Arial" w:hAnsi="Arial" w:cs="Arial"/>
+          <w:sz w:val="24"/>
+          <w:szCs w:val="24"/>
+          <w:highlight w:val="green"/>
         </w:rPr>
         <w:t>keluarga</w:t>
       </w:r>
@@ -3883,6 +4024,7 @@
           <w:rFonts w:ascii="Arial" w:hAnsi="Arial" w:cs="Arial"/>
           <w:sz w:val="24"/>
           <w:szCs w:val="24"/>
+          <w:highlight w:val="green"/>
         </w:rPr>
         <w:t xml:space="preserve"> label </w:t>
       </w:r>
@@ -3892,6 +4034,7 @@
           <w:rFonts w:ascii="Arial" w:hAnsi="Arial" w:cs="Arial"/>
           <w:sz w:val="24"/>
           <w:szCs w:val="24"/>
+          <w:highlight w:val="green"/>
         </w:rPr>
         <w:t>telepon</w:t>
       </w:r>
@@ -3901,6 +4044,7 @@
           <w:rFonts w:ascii="Arial" w:hAnsi="Arial" w:cs="Arial"/>
           <w:sz w:val="24"/>
           <w:szCs w:val="24"/>
+          <w:highlight w:val="green"/>
         </w:rPr>
         <w:t xml:space="preserve"> placeholder </w:t>
       </w:r>
@@ -3910,6 +4054,7 @@
           <w:rFonts w:ascii="Arial" w:hAnsi="Arial" w:cs="Arial"/>
           <w:sz w:val="24"/>
           <w:szCs w:val="24"/>
+          <w:highlight w:val="green"/>
         </w:rPr>
         <w:t>inputnya</w:t>
       </w:r>
@@ -3919,15 +4064,17 @@
           <w:rFonts w:ascii="Arial" w:hAnsi="Arial" w:cs="Arial"/>
           <w:sz w:val="24"/>
           <w:szCs w:val="24"/>
-        </w:rPr>
-        <w:t xml:space="preserve"> </w:t>
-      </w:r>
-      <w:proofErr w:type="spellStart"/>
-      <w:r>
-        <w:rPr>
-          <w:rFonts w:ascii="Arial" w:hAnsi="Arial" w:cs="Arial"/>
-          <w:sz w:val="24"/>
-          <w:szCs w:val="24"/>
+          <w:highlight w:val="green"/>
+        </w:rPr>
+        <w:t xml:space="preserve"> </w:t>
+      </w:r>
+      <w:proofErr w:type="spellStart"/>
+      <w:r>
+        <w:rPr>
+          <w:rFonts w:ascii="Arial" w:hAnsi="Arial" w:cs="Arial"/>
+          <w:sz w:val="24"/>
+          <w:szCs w:val="24"/>
+          <w:highlight w:val="green"/>
         </w:rPr>
         <w:t>kosong</w:t>
       </w:r>
@@ -3937,6 +4084,7 @@
           <w:rFonts w:ascii="Arial" w:hAnsi="Arial" w:cs="Arial"/>
           <w:sz w:val="24"/>
           <w:szCs w:val="24"/>
+          <w:highlight w:val="green"/>
         </w:rPr>
         <w:t>!</w:t>
       </w:r>
@@ -4017,13 +4165,15 @@
           <w:rFonts w:ascii="Arial" w:hAnsi="Arial" w:cs="Arial"/>
           <w:sz w:val="24"/>
           <w:szCs w:val="24"/>
-        </w:rPr>
-      </w:pPr>
-      <w:r>
-        <w:rPr>
-          <w:rFonts w:ascii="Arial" w:hAnsi="Arial" w:cs="Arial"/>
-          <w:sz w:val="24"/>
-          <w:szCs w:val="24"/>
+          <w:highlight w:val="green"/>
+        </w:rPr>
+      </w:pPr>
+      <w:r>
+        <w:rPr>
+          <w:rFonts w:ascii="Arial" w:hAnsi="Arial" w:cs="Arial"/>
+          <w:sz w:val="24"/>
+          <w:szCs w:val="24"/>
+          <w:highlight w:val="green"/>
         </w:rPr>
         <w:lastRenderedPageBreak/>
         <w:t xml:space="preserve">Form </w:t>
@@ -4034,6 +4184,7 @@
           <w:rFonts w:ascii="Arial" w:hAnsi="Arial" w:cs="Arial"/>
           <w:sz w:val="24"/>
           <w:szCs w:val="24"/>
+          <w:highlight w:val="green"/>
         </w:rPr>
         <w:t>tambah</w:t>
       </w:r>
@@ -4043,6 +4194,7 @@
           <w:rFonts w:ascii="Arial" w:hAnsi="Arial" w:cs="Arial"/>
           <w:sz w:val="24"/>
           <w:szCs w:val="24"/>
+          <w:highlight w:val="green"/>
         </w:rPr>
         <w:t xml:space="preserve"> dan edit pada </w:t>
       </w:r>
@@ -4052,6 +4204,7 @@
           <w:rFonts w:ascii="Arial" w:hAnsi="Arial" w:cs="Arial"/>
           <w:sz w:val="24"/>
           <w:szCs w:val="24"/>
+          <w:highlight w:val="green"/>
         </w:rPr>
         <w:t>kelengkapan</w:t>
       </w:r>
@@ -4061,15 +4214,17 @@
           <w:rFonts w:ascii="Arial" w:hAnsi="Arial" w:cs="Arial"/>
           <w:sz w:val="24"/>
           <w:szCs w:val="24"/>
-        </w:rPr>
-        <w:t xml:space="preserve"> </w:t>
-      </w:r>
-      <w:proofErr w:type="spellStart"/>
-      <w:r>
-        <w:rPr>
-          <w:rFonts w:ascii="Arial" w:hAnsi="Arial" w:cs="Arial"/>
-          <w:sz w:val="24"/>
-          <w:szCs w:val="24"/>
+          <w:highlight w:val="green"/>
+        </w:rPr>
+        <w:t xml:space="preserve"> </w:t>
+      </w:r>
+      <w:proofErr w:type="spellStart"/>
+      <w:r>
+        <w:rPr>
+          <w:rFonts w:ascii="Arial" w:hAnsi="Arial" w:cs="Arial"/>
+          <w:sz w:val="24"/>
+          <w:szCs w:val="24"/>
+          <w:highlight w:val="green"/>
         </w:rPr>
         <w:t>pegawai</w:t>
       </w:r>
@@ -4079,6 +4234,7 @@
           <w:rFonts w:ascii="Arial" w:hAnsi="Arial" w:cs="Arial"/>
           <w:sz w:val="24"/>
           <w:szCs w:val="24"/>
+          <w:highlight w:val="green"/>
         </w:rPr>
         <w:t xml:space="preserve"> PNS, PTTH dan PTTB </w:t>
       </w:r>
@@ -4088,6 +4244,7 @@
           <w:rFonts w:ascii="Arial" w:hAnsi="Arial" w:cs="Arial"/>
           <w:sz w:val="24"/>
           <w:szCs w:val="24"/>
+          <w:highlight w:val="green"/>
         </w:rPr>
         <w:t>bagian</w:t>
       </w:r>
@@ -4097,15 +4254,17 @@
           <w:rFonts w:ascii="Arial" w:hAnsi="Arial" w:cs="Arial"/>
           <w:sz w:val="24"/>
           <w:szCs w:val="24"/>
-        </w:rPr>
-        <w:t xml:space="preserve"> </w:t>
-      </w:r>
-      <w:proofErr w:type="spellStart"/>
-      <w:r>
-        <w:rPr>
-          <w:rFonts w:ascii="Arial" w:hAnsi="Arial" w:cs="Arial"/>
-          <w:sz w:val="24"/>
-          <w:szCs w:val="24"/>
+          <w:highlight w:val="green"/>
+        </w:rPr>
+        <w:t xml:space="preserve"> </w:t>
+      </w:r>
+      <w:proofErr w:type="spellStart"/>
+      <w:r>
+        <w:rPr>
+          <w:rFonts w:ascii="Arial" w:hAnsi="Arial" w:cs="Arial"/>
+          <w:sz w:val="24"/>
+          <w:szCs w:val="24"/>
+          <w:highlight w:val="green"/>
         </w:rPr>
         <w:t>berkas</w:t>
       </w:r>
@@ -4115,6 +4274,7 @@
           <w:rFonts w:ascii="Arial" w:hAnsi="Arial" w:cs="Arial"/>
           <w:sz w:val="24"/>
           <w:szCs w:val="24"/>
+          <w:highlight w:val="green"/>
         </w:rPr>
         <w:t xml:space="preserve"> label </w:t>
       </w:r>
@@ -4124,6 +4284,7 @@
           <w:rFonts w:ascii="Arial" w:hAnsi="Arial" w:cs="Arial"/>
           <w:sz w:val="24"/>
           <w:szCs w:val="24"/>
+          <w:highlight w:val="green"/>
         </w:rPr>
         <w:t>telepon</w:t>
       </w:r>
@@ -4133,6 +4294,7 @@
           <w:rFonts w:ascii="Arial" w:hAnsi="Arial" w:cs="Arial"/>
           <w:sz w:val="24"/>
           <w:szCs w:val="24"/>
+          <w:highlight w:val="green"/>
         </w:rPr>
         <w:t xml:space="preserve"> placeholder </w:t>
       </w:r>
@@ -4142,6 +4304,7 @@
           <w:rFonts w:ascii="Arial" w:hAnsi="Arial" w:cs="Arial"/>
           <w:sz w:val="24"/>
           <w:szCs w:val="24"/>
+          <w:highlight w:val="green"/>
         </w:rPr>
         <w:t>inputnya</w:t>
       </w:r>
@@ -4151,15 +4314,17 @@
           <w:rFonts w:ascii="Arial" w:hAnsi="Arial" w:cs="Arial"/>
           <w:sz w:val="24"/>
           <w:szCs w:val="24"/>
-        </w:rPr>
-        <w:t xml:space="preserve"> </w:t>
-      </w:r>
-      <w:proofErr w:type="spellStart"/>
-      <w:r>
-        <w:rPr>
-          <w:rFonts w:ascii="Arial" w:hAnsi="Arial" w:cs="Arial"/>
-          <w:sz w:val="24"/>
-          <w:szCs w:val="24"/>
+          <w:highlight w:val="green"/>
+        </w:rPr>
+        <w:t xml:space="preserve"> </w:t>
+      </w:r>
+      <w:proofErr w:type="spellStart"/>
+      <w:r>
+        <w:rPr>
+          <w:rFonts w:ascii="Arial" w:hAnsi="Arial" w:cs="Arial"/>
+          <w:sz w:val="24"/>
+          <w:szCs w:val="24"/>
+          <w:highlight w:val="green"/>
         </w:rPr>
         <w:t>kosong</w:t>
       </w:r>
@@ -4169,6 +4334,7 @@
           <w:rFonts w:ascii="Arial" w:hAnsi="Arial" w:cs="Arial"/>
           <w:sz w:val="24"/>
           <w:szCs w:val="24"/>
+          <w:highlight w:val="green"/>
         </w:rPr>
         <w:t>!</w:t>
       </w:r>
@@ -4249,14 +4415,16 @@
           <w:rFonts w:ascii="Arial" w:hAnsi="Arial" w:cs="Arial"/>
           <w:sz w:val="24"/>
           <w:szCs w:val="24"/>
-        </w:rPr>
-      </w:pPr>
-      <w:proofErr w:type="spellStart"/>
-      <w:r>
-        <w:rPr>
-          <w:rFonts w:ascii="Arial" w:hAnsi="Arial" w:cs="Arial"/>
-          <w:sz w:val="24"/>
-          <w:szCs w:val="24"/>
+          <w:highlight w:val="green"/>
+        </w:rPr>
+      </w:pPr>
+      <w:proofErr w:type="spellStart"/>
+      <w:r>
+        <w:rPr>
+          <w:rFonts w:ascii="Arial" w:hAnsi="Arial" w:cs="Arial"/>
+          <w:sz w:val="24"/>
+          <w:szCs w:val="24"/>
+          <w:highlight w:val="green"/>
         </w:rPr>
         <w:t>Tombol</w:t>
       </w:r>
@@ -4266,15 +4434,17 @@
           <w:rFonts w:ascii="Arial" w:hAnsi="Arial" w:cs="Arial"/>
           <w:sz w:val="24"/>
           <w:szCs w:val="24"/>
-        </w:rPr>
-        <w:t xml:space="preserve"> </w:t>
-      </w:r>
-      <w:proofErr w:type="spellStart"/>
-      <w:r>
-        <w:rPr>
-          <w:rFonts w:ascii="Arial" w:hAnsi="Arial" w:cs="Arial"/>
-          <w:sz w:val="24"/>
-          <w:szCs w:val="24"/>
+          <w:highlight w:val="green"/>
+        </w:rPr>
+        <w:t xml:space="preserve"> </w:t>
+      </w:r>
+      <w:proofErr w:type="spellStart"/>
+      <w:r>
+        <w:rPr>
+          <w:rFonts w:ascii="Arial" w:hAnsi="Arial" w:cs="Arial"/>
+          <w:sz w:val="24"/>
+          <w:szCs w:val="24"/>
+          <w:highlight w:val="green"/>
         </w:rPr>
         <w:t>ubah</w:t>
       </w:r>
@@ -4284,15 +4454,17 @@
           <w:rFonts w:ascii="Arial" w:hAnsi="Arial" w:cs="Arial"/>
           <w:sz w:val="24"/>
           <w:szCs w:val="24"/>
-        </w:rPr>
-        <w:t xml:space="preserve"> </w:t>
-      </w:r>
-      <w:proofErr w:type="spellStart"/>
-      <w:r>
-        <w:rPr>
-          <w:rFonts w:ascii="Arial" w:hAnsi="Arial" w:cs="Arial"/>
-          <w:sz w:val="24"/>
-          <w:szCs w:val="24"/>
+          <w:highlight w:val="green"/>
+        </w:rPr>
+        <w:t xml:space="preserve"> </w:t>
+      </w:r>
+      <w:proofErr w:type="spellStart"/>
+      <w:r>
+        <w:rPr>
+          <w:rFonts w:ascii="Arial" w:hAnsi="Arial" w:cs="Arial"/>
+          <w:sz w:val="24"/>
+          <w:szCs w:val="24"/>
+          <w:highlight w:val="green"/>
         </w:rPr>
         <w:t>pegawai</w:t>
       </w:r>
@@ -4302,6 +4474,7 @@
           <w:rFonts w:ascii="Arial" w:hAnsi="Arial" w:cs="Arial"/>
           <w:sz w:val="24"/>
           <w:szCs w:val="24"/>
+          <w:highlight w:val="green"/>
         </w:rPr>
         <w:t xml:space="preserve"> PNS, PTTH dan PTTB </w:t>
       </w:r>
@@ -4311,6 +4484,7 @@
           <w:rFonts w:ascii="Arial" w:hAnsi="Arial" w:cs="Arial"/>
           <w:sz w:val="24"/>
           <w:szCs w:val="24"/>
+          <w:highlight w:val="green"/>
         </w:rPr>
         <w:t>dipindahkan</w:t>
       </w:r>
@@ -4320,15 +4494,17 @@
           <w:rFonts w:ascii="Arial" w:hAnsi="Arial" w:cs="Arial"/>
           <w:sz w:val="24"/>
           <w:szCs w:val="24"/>
-        </w:rPr>
-        <w:t xml:space="preserve"> </w:t>
-      </w:r>
-      <w:proofErr w:type="spellStart"/>
-      <w:r>
-        <w:rPr>
-          <w:rFonts w:ascii="Arial" w:hAnsi="Arial" w:cs="Arial"/>
-          <w:sz w:val="24"/>
-          <w:szCs w:val="24"/>
+          <w:highlight w:val="green"/>
+        </w:rPr>
+        <w:t xml:space="preserve"> </w:t>
+      </w:r>
+      <w:proofErr w:type="spellStart"/>
+      <w:r>
+        <w:rPr>
+          <w:rFonts w:ascii="Arial" w:hAnsi="Arial" w:cs="Arial"/>
+          <w:sz w:val="24"/>
+          <w:szCs w:val="24"/>
+          <w:highlight w:val="green"/>
         </w:rPr>
         <w:t>ke</w:t>
       </w:r>
@@ -4338,15 +4514,17 @@
           <w:rFonts w:ascii="Arial" w:hAnsi="Arial" w:cs="Arial"/>
           <w:sz w:val="24"/>
           <w:szCs w:val="24"/>
-        </w:rPr>
-        <w:t xml:space="preserve"> </w:t>
-      </w:r>
-      <w:proofErr w:type="spellStart"/>
-      <w:r>
-        <w:rPr>
-          <w:rFonts w:ascii="Arial" w:hAnsi="Arial" w:cs="Arial"/>
-          <w:sz w:val="24"/>
-          <w:szCs w:val="24"/>
+          <w:highlight w:val="green"/>
+        </w:rPr>
+        <w:t xml:space="preserve"> </w:t>
+      </w:r>
+      <w:proofErr w:type="spellStart"/>
+      <w:r>
+        <w:rPr>
+          <w:rFonts w:ascii="Arial" w:hAnsi="Arial" w:cs="Arial"/>
+          <w:sz w:val="24"/>
+          <w:szCs w:val="24"/>
+          <w:highlight w:val="green"/>
         </w:rPr>
         <w:t>bagian</w:t>
       </w:r>
@@ -4356,15 +4534,17 @@
           <w:rFonts w:ascii="Arial" w:hAnsi="Arial" w:cs="Arial"/>
           <w:sz w:val="24"/>
           <w:szCs w:val="24"/>
-        </w:rPr>
-        <w:t xml:space="preserve"> </w:t>
-      </w:r>
-      <w:proofErr w:type="spellStart"/>
-      <w:r>
-        <w:rPr>
-          <w:rFonts w:ascii="Arial" w:hAnsi="Arial" w:cs="Arial"/>
-          <w:sz w:val="24"/>
-          <w:szCs w:val="24"/>
+          <w:highlight w:val="green"/>
+        </w:rPr>
+        <w:t xml:space="preserve"> </w:t>
+      </w:r>
+      <w:proofErr w:type="spellStart"/>
+      <w:r>
+        <w:rPr>
+          <w:rFonts w:ascii="Arial" w:hAnsi="Arial" w:cs="Arial"/>
+          <w:sz w:val="24"/>
+          <w:szCs w:val="24"/>
+          <w:highlight w:val="green"/>
         </w:rPr>
         <w:t>kelengkapan</w:t>
       </w:r>
@@ -4374,6 +4554,7 @@
           <w:rFonts w:ascii="Arial" w:hAnsi="Arial" w:cs="Arial"/>
           <w:sz w:val="24"/>
           <w:szCs w:val="24"/>
+          <w:highlight w:val="green"/>
         </w:rPr>
         <w:t>.</w:t>
       </w:r>
@@ -4519,13 +4700,15 @@
           <w:rFonts w:ascii="Arial" w:hAnsi="Arial" w:cs="Arial"/>
           <w:sz w:val="24"/>
           <w:szCs w:val="24"/>
-        </w:rPr>
-      </w:pPr>
-      <w:r>
-        <w:rPr>
-          <w:rFonts w:ascii="Arial" w:hAnsi="Arial" w:cs="Arial"/>
-          <w:sz w:val="24"/>
-          <w:szCs w:val="24"/>
+          <w:highlight w:val="green"/>
+        </w:rPr>
+      </w:pPr>
+      <w:r>
+        <w:rPr>
+          <w:rFonts w:ascii="Arial" w:hAnsi="Arial" w:cs="Arial"/>
+          <w:sz w:val="24"/>
+          <w:szCs w:val="24"/>
+          <w:highlight w:val="green"/>
         </w:rPr>
         <w:t xml:space="preserve">Form </w:t>
       </w:r>
@@ -4535,6 +4718,7 @@
           <w:rFonts w:ascii="Arial" w:hAnsi="Arial" w:cs="Arial"/>
           <w:sz w:val="24"/>
           <w:szCs w:val="24"/>
+          <w:highlight w:val="green"/>
         </w:rPr>
         <w:t>Tambah</w:t>
       </w:r>
@@ -4544,6 +4728,7 @@
           <w:rFonts w:ascii="Arial" w:hAnsi="Arial" w:cs="Arial"/>
           <w:sz w:val="24"/>
           <w:szCs w:val="24"/>
+          <w:highlight w:val="green"/>
         </w:rPr>
         <w:t xml:space="preserve"> data </w:t>
       </w:r>
@@ -4553,6 +4738,7 @@
           <w:rFonts w:ascii="Arial" w:hAnsi="Arial" w:cs="Arial"/>
           <w:sz w:val="24"/>
           <w:szCs w:val="24"/>
+          <w:highlight w:val="green"/>
         </w:rPr>
         <w:t>kelengkapan</w:t>
       </w:r>
@@ -4562,15 +4748,17 @@
           <w:rFonts w:ascii="Arial" w:hAnsi="Arial" w:cs="Arial"/>
           <w:sz w:val="24"/>
           <w:szCs w:val="24"/>
-        </w:rPr>
-        <w:t xml:space="preserve"> </w:t>
-      </w:r>
-      <w:proofErr w:type="spellStart"/>
-      <w:r>
-        <w:rPr>
-          <w:rFonts w:ascii="Arial" w:hAnsi="Arial" w:cs="Arial"/>
-          <w:sz w:val="24"/>
-          <w:szCs w:val="24"/>
+          <w:highlight w:val="green"/>
+        </w:rPr>
+        <w:t xml:space="preserve"> </w:t>
+      </w:r>
+      <w:proofErr w:type="spellStart"/>
+      <w:r>
+        <w:rPr>
+          <w:rFonts w:ascii="Arial" w:hAnsi="Arial" w:cs="Arial"/>
+          <w:sz w:val="24"/>
+          <w:szCs w:val="24"/>
+          <w:highlight w:val="green"/>
         </w:rPr>
         <w:t>pegawai</w:t>
       </w:r>
@@ -4580,6 +4768,7 @@
           <w:rFonts w:ascii="Arial" w:hAnsi="Arial" w:cs="Arial"/>
           <w:sz w:val="24"/>
           <w:szCs w:val="24"/>
+          <w:highlight w:val="green"/>
         </w:rPr>
         <w:t xml:space="preserve"> PNS, PTTH dan PTTB </w:t>
       </w:r>
@@ -4589,6 +4778,7 @@
           <w:rFonts w:ascii="Arial" w:hAnsi="Arial" w:cs="Arial"/>
           <w:sz w:val="24"/>
           <w:szCs w:val="24"/>
+          <w:highlight w:val="green"/>
         </w:rPr>
         <w:t>bagian</w:t>
       </w:r>
@@ -4598,6 +4788,7 @@
           <w:rFonts w:ascii="Arial" w:hAnsi="Arial" w:cs="Arial"/>
           <w:sz w:val="24"/>
           <w:szCs w:val="24"/>
+          <w:highlight w:val="green"/>
         </w:rPr>
         <w:t xml:space="preserve"> tab </w:t>
       </w:r>
@@ -4607,6 +4798,7 @@
           <w:rFonts w:ascii="Arial" w:hAnsi="Arial" w:cs="Arial"/>
           <w:sz w:val="24"/>
           <w:szCs w:val="24"/>
+          <w:highlight w:val="green"/>
         </w:rPr>
         <w:t>keluarga</w:t>
       </w:r>
@@ -4616,6 +4808,7 @@
           <w:rFonts w:ascii="Arial" w:hAnsi="Arial" w:cs="Arial"/>
           <w:sz w:val="24"/>
           <w:szCs w:val="24"/>
+          <w:highlight w:val="green"/>
         </w:rPr>
         <w:t xml:space="preserve">, </w:t>
       </w:r>
@@ -4625,6 +4818,7 @@
           <w:rFonts w:ascii="Arial" w:hAnsi="Arial" w:cs="Arial"/>
           <w:sz w:val="24"/>
           <w:szCs w:val="24"/>
+          <w:highlight w:val="green"/>
         </w:rPr>
         <w:t>pendidikan</w:t>
       </w:r>
@@ -4634,6 +4828,7 @@
           <w:rFonts w:ascii="Arial" w:hAnsi="Arial" w:cs="Arial"/>
           <w:sz w:val="24"/>
           <w:szCs w:val="24"/>
+          <w:highlight w:val="green"/>
         </w:rPr>
         <w:t xml:space="preserve">, </w:t>
       </w:r>
@@ -4643,6 +4838,7 @@
           <w:rFonts w:ascii="Arial" w:hAnsi="Arial" w:cs="Arial"/>
           <w:sz w:val="24"/>
           <w:szCs w:val="24"/>
+          <w:highlight w:val="green"/>
         </w:rPr>
         <w:t>diklat</w:t>
       </w:r>
@@ -4652,6 +4848,7 @@
           <w:rFonts w:ascii="Arial" w:hAnsi="Arial" w:cs="Arial"/>
           <w:sz w:val="24"/>
           <w:szCs w:val="24"/>
+          <w:highlight w:val="green"/>
         </w:rPr>
         <w:t xml:space="preserve">, </w:t>
       </w:r>
@@ -4661,6 +4858,7 @@
           <w:rFonts w:ascii="Arial" w:hAnsi="Arial" w:cs="Arial"/>
           <w:sz w:val="24"/>
           <w:szCs w:val="24"/>
+          <w:highlight w:val="green"/>
         </w:rPr>
         <w:t>riwayat</w:t>
       </w:r>
@@ -4670,15 +4868,17 @@
           <w:rFonts w:ascii="Arial" w:hAnsi="Arial" w:cs="Arial"/>
           <w:sz w:val="24"/>
           <w:szCs w:val="24"/>
-        </w:rPr>
-        <w:t xml:space="preserve"> </w:t>
-      </w:r>
-      <w:proofErr w:type="spellStart"/>
-      <w:r>
-        <w:rPr>
-          <w:rFonts w:ascii="Arial" w:hAnsi="Arial" w:cs="Arial"/>
-          <w:sz w:val="24"/>
-          <w:szCs w:val="24"/>
+          <w:highlight w:val="green"/>
+        </w:rPr>
+        <w:t xml:space="preserve"> </w:t>
+      </w:r>
+      <w:proofErr w:type="spellStart"/>
+      <w:r>
+        <w:rPr>
+          <w:rFonts w:ascii="Arial" w:hAnsi="Arial" w:cs="Arial"/>
+          <w:sz w:val="24"/>
+          <w:szCs w:val="24"/>
+          <w:highlight w:val="green"/>
         </w:rPr>
         <w:t>kerja</w:t>
       </w:r>
@@ -4688,6 +4888,7 @@
           <w:rFonts w:ascii="Arial" w:hAnsi="Arial" w:cs="Arial"/>
           <w:sz w:val="24"/>
           <w:szCs w:val="24"/>
+          <w:highlight w:val="green"/>
         </w:rPr>
         <w:t xml:space="preserve">, </w:t>
       </w:r>
@@ -4697,6 +4898,7 @@
           <w:rFonts w:ascii="Arial" w:hAnsi="Arial" w:cs="Arial"/>
           <w:sz w:val="24"/>
           <w:szCs w:val="24"/>
+          <w:highlight w:val="green"/>
         </w:rPr>
         <w:t>penghargaan</w:t>
       </w:r>
@@ -4706,6 +4908,7 @@
           <w:rFonts w:ascii="Arial" w:hAnsi="Arial" w:cs="Arial"/>
           <w:sz w:val="24"/>
           <w:szCs w:val="24"/>
+          <w:highlight w:val="green"/>
         </w:rPr>
         <w:t xml:space="preserve"> data </w:t>
       </w:r>
@@ -4715,6 +4918,7 @@
           <w:rFonts w:ascii="Arial" w:hAnsi="Arial" w:cs="Arial"/>
           <w:sz w:val="24"/>
           <w:szCs w:val="24"/>
+          <w:highlight w:val="green"/>
         </w:rPr>
         <w:t>berkas</w:t>
       </w:r>
@@ -4724,15 +4928,17 @@
           <w:rFonts w:ascii="Arial" w:hAnsi="Arial" w:cs="Arial"/>
           <w:sz w:val="24"/>
           <w:szCs w:val="24"/>
-        </w:rPr>
-        <w:t xml:space="preserve"> </w:t>
-      </w:r>
-      <w:proofErr w:type="spellStart"/>
-      <w:r>
-        <w:rPr>
-          <w:rFonts w:ascii="Arial" w:hAnsi="Arial" w:cs="Arial"/>
-          <w:sz w:val="24"/>
-          <w:szCs w:val="24"/>
+          <w:highlight w:val="green"/>
+        </w:rPr>
+        <w:t xml:space="preserve"> </w:t>
+      </w:r>
+      <w:proofErr w:type="spellStart"/>
+      <w:r>
+        <w:rPr>
+          <w:rFonts w:ascii="Arial" w:hAnsi="Arial" w:cs="Arial"/>
+          <w:sz w:val="24"/>
+          <w:szCs w:val="24"/>
+          <w:highlight w:val="green"/>
         </w:rPr>
         <w:t>setelah</w:t>
       </w:r>
@@ -4742,15 +4948,17 @@
           <w:rFonts w:ascii="Arial" w:hAnsi="Arial" w:cs="Arial"/>
           <w:sz w:val="24"/>
           <w:szCs w:val="24"/>
-        </w:rPr>
-        <w:t xml:space="preserve"> </w:t>
-      </w:r>
-      <w:proofErr w:type="spellStart"/>
-      <w:r>
-        <w:rPr>
-          <w:rFonts w:ascii="Arial" w:hAnsi="Arial" w:cs="Arial"/>
-          <w:sz w:val="24"/>
-          <w:szCs w:val="24"/>
+          <w:highlight w:val="green"/>
+        </w:rPr>
+        <w:t xml:space="preserve"> </w:t>
+      </w:r>
+      <w:proofErr w:type="spellStart"/>
+      <w:r>
+        <w:rPr>
+          <w:rFonts w:ascii="Arial" w:hAnsi="Arial" w:cs="Arial"/>
+          <w:sz w:val="24"/>
+          <w:szCs w:val="24"/>
+          <w:highlight w:val="green"/>
         </w:rPr>
         <w:t>tambah</w:t>
       </w:r>
@@ -4760,6 +4968,7 @@
           <w:rFonts w:ascii="Arial" w:hAnsi="Arial" w:cs="Arial"/>
           <w:sz w:val="24"/>
           <w:szCs w:val="24"/>
+          <w:highlight w:val="green"/>
         </w:rPr>
         <w:t xml:space="preserve"> data </w:t>
       </w:r>
@@ -4769,6 +4978,7 @@
           <w:rFonts w:ascii="Arial" w:hAnsi="Arial" w:cs="Arial"/>
           <w:sz w:val="24"/>
           <w:szCs w:val="24"/>
+          <w:highlight w:val="green"/>
         </w:rPr>
         <w:t>baiknya</w:t>
       </w:r>
@@ -4778,6 +4988,7 @@
           <w:rFonts w:ascii="Arial" w:hAnsi="Arial" w:cs="Arial"/>
           <w:sz w:val="24"/>
           <w:szCs w:val="24"/>
+          <w:highlight w:val="green"/>
         </w:rPr>
         <w:t xml:space="preserve"> di </w:t>
       </w:r>
@@ -4787,6 +4998,7 @@
           <w:rFonts w:ascii="Arial" w:hAnsi="Arial" w:cs="Arial"/>
           <w:sz w:val="24"/>
           <w:szCs w:val="24"/>
+          <w:highlight w:val="green"/>
         </w:rPr>
         <w:t>jadi</w:t>
       </w:r>
@@ -4796,6 +5008,7 @@
           <w:rFonts w:ascii="Arial" w:hAnsi="Arial" w:cs="Arial"/>
           <w:sz w:val="24"/>
           <w:szCs w:val="24"/>
+          <w:highlight w:val="green"/>
         </w:rPr>
         <w:t xml:space="preserve"> null </w:t>
       </w:r>
@@ -4805,6 +5018,7 @@
           <w:rFonts w:ascii="Arial" w:hAnsi="Arial" w:cs="Arial"/>
           <w:sz w:val="24"/>
           <w:szCs w:val="24"/>
+          <w:highlight w:val="green"/>
         </w:rPr>
         <w:t>aja</w:t>
       </w:r>
@@ -4814,15 +5028,17 @@
           <w:rFonts w:ascii="Arial" w:hAnsi="Arial" w:cs="Arial"/>
           <w:sz w:val="24"/>
           <w:szCs w:val="24"/>
-        </w:rPr>
-        <w:t xml:space="preserve"> </w:t>
-      </w:r>
-      <w:proofErr w:type="spellStart"/>
-      <w:r>
-        <w:rPr>
-          <w:rFonts w:ascii="Arial" w:hAnsi="Arial" w:cs="Arial"/>
-          <w:sz w:val="24"/>
-          <w:szCs w:val="24"/>
+          <w:highlight w:val="green"/>
+        </w:rPr>
+        <w:t xml:space="preserve"> </w:t>
+      </w:r>
+      <w:proofErr w:type="spellStart"/>
+      <w:r>
+        <w:rPr>
+          <w:rFonts w:ascii="Arial" w:hAnsi="Arial" w:cs="Arial"/>
+          <w:sz w:val="24"/>
+          <w:szCs w:val="24"/>
+          <w:highlight w:val="green"/>
         </w:rPr>
         <w:t>soalnya</w:t>
       </w:r>
@@ -4832,15 +5048,17 @@
           <w:rFonts w:ascii="Arial" w:hAnsi="Arial" w:cs="Arial"/>
           <w:sz w:val="24"/>
           <w:szCs w:val="24"/>
-        </w:rPr>
-        <w:t xml:space="preserve"> </w:t>
-      </w:r>
-      <w:proofErr w:type="spellStart"/>
-      <w:r>
-        <w:rPr>
-          <w:rFonts w:ascii="Arial" w:hAnsi="Arial" w:cs="Arial"/>
-          <w:sz w:val="24"/>
-          <w:szCs w:val="24"/>
+          <w:highlight w:val="green"/>
+        </w:rPr>
+        <w:t xml:space="preserve"> </w:t>
+      </w:r>
+      <w:proofErr w:type="spellStart"/>
+      <w:r>
+        <w:rPr>
+          <w:rFonts w:ascii="Arial" w:hAnsi="Arial" w:cs="Arial"/>
+          <w:sz w:val="24"/>
+          <w:szCs w:val="24"/>
+          <w:highlight w:val="green"/>
         </w:rPr>
         <w:t>biasanya</w:t>
       </w:r>
@@ -4850,15 +5068,17 @@
           <w:rFonts w:ascii="Arial" w:hAnsi="Arial" w:cs="Arial"/>
           <w:sz w:val="24"/>
           <w:szCs w:val="24"/>
-        </w:rPr>
-        <w:t xml:space="preserve"> </w:t>
-      </w:r>
-      <w:proofErr w:type="spellStart"/>
-      <w:r>
-        <w:rPr>
-          <w:rFonts w:ascii="Arial" w:hAnsi="Arial" w:cs="Arial"/>
-          <w:sz w:val="24"/>
-          <w:szCs w:val="24"/>
+          <w:highlight w:val="green"/>
+        </w:rPr>
+        <w:t xml:space="preserve"> </w:t>
+      </w:r>
+      <w:proofErr w:type="spellStart"/>
+      <w:r>
+        <w:rPr>
+          <w:rFonts w:ascii="Arial" w:hAnsi="Arial" w:cs="Arial"/>
+          <w:sz w:val="24"/>
+          <w:szCs w:val="24"/>
+          <w:highlight w:val="green"/>
         </w:rPr>
         <w:t>inputan</w:t>
       </w:r>
@@ -4868,6 +5088,7 @@
           <w:rFonts w:ascii="Arial" w:hAnsi="Arial" w:cs="Arial"/>
           <w:sz w:val="24"/>
           <w:szCs w:val="24"/>
+          <w:highlight w:val="green"/>
         </w:rPr>
         <w:t xml:space="preserve"> yang </w:t>
       </w:r>
@@ -4877,6 +5098,7 @@
           <w:rFonts w:ascii="Arial" w:hAnsi="Arial" w:cs="Arial"/>
           <w:sz w:val="24"/>
           <w:szCs w:val="24"/>
+          <w:highlight w:val="green"/>
         </w:rPr>
         <w:t>dimasukkan</w:t>
       </w:r>
@@ -4886,15 +5108,17 @@
           <w:rFonts w:ascii="Arial" w:hAnsi="Arial" w:cs="Arial"/>
           <w:sz w:val="24"/>
           <w:szCs w:val="24"/>
-        </w:rPr>
-        <w:t xml:space="preserve"> </w:t>
-      </w:r>
-      <w:proofErr w:type="spellStart"/>
-      <w:r>
-        <w:rPr>
-          <w:rFonts w:ascii="Arial" w:hAnsi="Arial" w:cs="Arial"/>
-          <w:sz w:val="24"/>
-          <w:szCs w:val="24"/>
+          <w:highlight w:val="green"/>
+        </w:rPr>
+        <w:t xml:space="preserve"> </w:t>
+      </w:r>
+      <w:proofErr w:type="spellStart"/>
+      <w:r>
+        <w:rPr>
+          <w:rFonts w:ascii="Arial" w:hAnsi="Arial" w:cs="Arial"/>
+          <w:sz w:val="24"/>
+          <w:szCs w:val="24"/>
+          <w:highlight w:val="green"/>
         </w:rPr>
         <w:t>berbeda</w:t>
       </w:r>
@@ -4904,15 +5128,17 @@
           <w:rFonts w:ascii="Arial" w:hAnsi="Arial" w:cs="Arial"/>
           <w:sz w:val="24"/>
           <w:szCs w:val="24"/>
-        </w:rPr>
-        <w:t xml:space="preserve"> </w:t>
-      </w:r>
-      <w:proofErr w:type="spellStart"/>
-      <w:r>
-        <w:rPr>
-          <w:rFonts w:ascii="Arial" w:hAnsi="Arial" w:cs="Arial"/>
-          <w:sz w:val="24"/>
-          <w:szCs w:val="24"/>
+          <w:highlight w:val="green"/>
+        </w:rPr>
+        <w:t xml:space="preserve"> </w:t>
+      </w:r>
+      <w:proofErr w:type="spellStart"/>
+      <w:r>
+        <w:rPr>
+          <w:rFonts w:ascii="Arial" w:hAnsi="Arial" w:cs="Arial"/>
+          <w:sz w:val="24"/>
+          <w:szCs w:val="24"/>
+          <w:highlight w:val="green"/>
         </w:rPr>
         <w:t>dengan</w:t>
       </w:r>
@@ -4922,15 +5148,17 @@
           <w:rFonts w:ascii="Arial" w:hAnsi="Arial" w:cs="Arial"/>
           <w:sz w:val="24"/>
           <w:szCs w:val="24"/>
-        </w:rPr>
-        <w:t xml:space="preserve"> </w:t>
-      </w:r>
-      <w:proofErr w:type="spellStart"/>
-      <w:r>
-        <w:rPr>
-          <w:rFonts w:ascii="Arial" w:hAnsi="Arial" w:cs="Arial"/>
-          <w:sz w:val="24"/>
-          <w:szCs w:val="24"/>
+          <w:highlight w:val="green"/>
+        </w:rPr>
+        <w:t xml:space="preserve"> </w:t>
+      </w:r>
+      <w:proofErr w:type="spellStart"/>
+      <w:r>
+        <w:rPr>
+          <w:rFonts w:ascii="Arial" w:hAnsi="Arial" w:cs="Arial"/>
+          <w:sz w:val="24"/>
+          <w:szCs w:val="24"/>
+          <w:highlight w:val="green"/>
         </w:rPr>
         <w:t>inputan</w:t>
       </w:r>
@@ -4940,15 +5168,17 @@
           <w:rFonts w:ascii="Arial" w:hAnsi="Arial" w:cs="Arial"/>
           <w:sz w:val="24"/>
           <w:szCs w:val="24"/>
-        </w:rPr>
-        <w:t xml:space="preserve"> </w:t>
-      </w:r>
-      <w:proofErr w:type="spellStart"/>
-      <w:r>
-        <w:rPr>
-          <w:rFonts w:ascii="Arial" w:hAnsi="Arial" w:cs="Arial"/>
-          <w:sz w:val="24"/>
-          <w:szCs w:val="24"/>
+          <w:highlight w:val="green"/>
+        </w:rPr>
+        <w:t xml:space="preserve"> </w:t>
+      </w:r>
+      <w:proofErr w:type="spellStart"/>
+      <w:r>
+        <w:rPr>
+          <w:rFonts w:ascii="Arial" w:hAnsi="Arial" w:cs="Arial"/>
+          <w:sz w:val="24"/>
+          <w:szCs w:val="24"/>
+          <w:highlight w:val="green"/>
         </w:rPr>
         <w:t>sebelumnya</w:t>
       </w:r>
@@ -4958,6 +5188,7 @@
           <w:rFonts w:ascii="Arial" w:hAnsi="Arial" w:cs="Arial"/>
           <w:sz w:val="24"/>
           <w:szCs w:val="24"/>
+          <w:highlight w:val="green"/>
         </w:rPr>
         <w:t>.</w:t>
       </w:r>
@@ -5039,13 +5270,15 @@
           <w:rFonts w:ascii="Arial" w:hAnsi="Arial" w:cs="Arial"/>
           <w:sz w:val="24"/>
           <w:szCs w:val="24"/>
-        </w:rPr>
-      </w:pPr>
-      <w:r>
-        <w:rPr>
-          <w:rFonts w:ascii="Arial" w:hAnsi="Arial" w:cs="Arial"/>
-          <w:sz w:val="24"/>
-          <w:szCs w:val="24"/>
+          <w:highlight w:val="green"/>
+        </w:rPr>
+      </w:pPr>
+      <w:r>
+        <w:rPr>
+          <w:rFonts w:ascii="Arial" w:hAnsi="Arial" w:cs="Arial"/>
+          <w:sz w:val="24"/>
+          <w:szCs w:val="24"/>
+          <w:highlight w:val="green"/>
         </w:rPr>
         <w:t xml:space="preserve">Form </w:t>
       </w:r>
@@ -5055,6 +5288,7 @@
           <w:rFonts w:ascii="Arial" w:hAnsi="Arial" w:cs="Arial"/>
           <w:sz w:val="24"/>
           <w:szCs w:val="24"/>
+          <w:highlight w:val="green"/>
         </w:rPr>
         <w:t>tambah</w:t>
       </w:r>
@@ -5064,15 +5298,17 @@
           <w:rFonts w:ascii="Arial" w:hAnsi="Arial" w:cs="Arial"/>
           <w:sz w:val="24"/>
           <w:szCs w:val="24"/>
-        </w:rPr>
-        <w:t xml:space="preserve"> </w:t>
-      </w:r>
-      <w:proofErr w:type="spellStart"/>
-      <w:r>
-        <w:rPr>
-          <w:rFonts w:ascii="Arial" w:hAnsi="Arial" w:cs="Arial"/>
-          <w:sz w:val="24"/>
-          <w:szCs w:val="24"/>
+          <w:highlight w:val="green"/>
+        </w:rPr>
+        <w:t xml:space="preserve"> </w:t>
+      </w:r>
+      <w:proofErr w:type="spellStart"/>
+      <w:r>
+        <w:rPr>
+          <w:rFonts w:ascii="Arial" w:hAnsi="Arial" w:cs="Arial"/>
+          <w:sz w:val="24"/>
+          <w:szCs w:val="24"/>
+          <w:highlight w:val="green"/>
         </w:rPr>
         <w:t>pegawai</w:t>
       </w:r>
@@ -5082,15 +5318,17 @@
           <w:rFonts w:ascii="Arial" w:hAnsi="Arial" w:cs="Arial"/>
           <w:sz w:val="24"/>
           <w:szCs w:val="24"/>
-        </w:rPr>
-        <w:t xml:space="preserve"> </w:t>
-      </w:r>
-      <w:proofErr w:type="spellStart"/>
-      <w:r>
-        <w:rPr>
-          <w:rFonts w:ascii="Arial" w:hAnsi="Arial" w:cs="Arial"/>
-          <w:sz w:val="24"/>
-          <w:szCs w:val="24"/>
+          <w:highlight w:val="green"/>
+        </w:rPr>
+        <w:t xml:space="preserve"> </w:t>
+      </w:r>
+      <w:proofErr w:type="spellStart"/>
+      <w:r>
+        <w:rPr>
+          <w:rFonts w:ascii="Arial" w:hAnsi="Arial" w:cs="Arial"/>
+          <w:sz w:val="24"/>
+          <w:szCs w:val="24"/>
+          <w:highlight w:val="green"/>
         </w:rPr>
         <w:t>bagian</w:t>
       </w:r>
@@ -5100,6 +5338,7 @@
           <w:rFonts w:ascii="Arial" w:hAnsi="Arial" w:cs="Arial"/>
           <w:sz w:val="24"/>
           <w:szCs w:val="24"/>
+          <w:highlight w:val="green"/>
         </w:rPr>
         <w:t xml:space="preserve"> masa </w:t>
       </w:r>
@@ -5109,6 +5348,7 @@
           <w:rFonts w:ascii="Arial" w:hAnsi="Arial" w:cs="Arial"/>
           <w:sz w:val="24"/>
           <w:szCs w:val="24"/>
+          <w:highlight w:val="green"/>
         </w:rPr>
         <w:t>kerja</w:t>
       </w:r>
@@ -5118,15 +5358,17 @@
           <w:rFonts w:ascii="Arial" w:hAnsi="Arial" w:cs="Arial"/>
           <w:sz w:val="24"/>
           <w:szCs w:val="24"/>
-        </w:rPr>
-        <w:t xml:space="preserve"> </w:t>
-      </w:r>
-      <w:proofErr w:type="spellStart"/>
-      <w:r>
-        <w:rPr>
-          <w:rFonts w:ascii="Arial" w:hAnsi="Arial" w:cs="Arial"/>
-          <w:sz w:val="24"/>
-          <w:szCs w:val="24"/>
+          <w:highlight w:val="green"/>
+        </w:rPr>
+        <w:t xml:space="preserve"> </w:t>
+      </w:r>
+      <w:proofErr w:type="spellStart"/>
+      <w:r>
+        <w:rPr>
+          <w:rFonts w:ascii="Arial" w:hAnsi="Arial" w:cs="Arial"/>
+          <w:sz w:val="24"/>
+          <w:szCs w:val="24"/>
+          <w:highlight w:val="green"/>
         </w:rPr>
         <w:t>pegawai</w:t>
       </w:r>
@@ -5136,15 +5378,17 @@
           <w:rFonts w:ascii="Arial" w:hAnsi="Arial" w:cs="Arial"/>
           <w:sz w:val="24"/>
           <w:szCs w:val="24"/>
-        </w:rPr>
-        <w:t xml:space="preserve"> </w:t>
-      </w:r>
-      <w:proofErr w:type="spellStart"/>
-      <w:r>
-        <w:rPr>
-          <w:rFonts w:ascii="Arial" w:hAnsi="Arial" w:cs="Arial"/>
-          <w:sz w:val="24"/>
-          <w:szCs w:val="24"/>
+          <w:highlight w:val="green"/>
+        </w:rPr>
+        <w:t xml:space="preserve"> </w:t>
+      </w:r>
+      <w:proofErr w:type="spellStart"/>
+      <w:r>
+        <w:rPr>
+          <w:rFonts w:ascii="Arial" w:hAnsi="Arial" w:cs="Arial"/>
+          <w:sz w:val="24"/>
+          <w:szCs w:val="24"/>
+          <w:highlight w:val="green"/>
         </w:rPr>
         <w:t>kalau</w:t>
       </w:r>
@@ -5154,15 +5398,17 @@
           <w:rFonts w:ascii="Arial" w:hAnsi="Arial" w:cs="Arial"/>
           <w:sz w:val="24"/>
           <w:szCs w:val="24"/>
-        </w:rPr>
-        <w:t xml:space="preserve"> </w:t>
-      </w:r>
-      <w:proofErr w:type="spellStart"/>
-      <w:r>
-        <w:rPr>
-          <w:rFonts w:ascii="Arial" w:hAnsi="Arial" w:cs="Arial"/>
-          <w:sz w:val="24"/>
-          <w:szCs w:val="24"/>
+          <w:highlight w:val="green"/>
+        </w:rPr>
+        <w:t xml:space="preserve"> </w:t>
+      </w:r>
+      <w:proofErr w:type="spellStart"/>
+      <w:r>
+        <w:rPr>
+          <w:rFonts w:ascii="Arial" w:hAnsi="Arial" w:cs="Arial"/>
+          <w:sz w:val="24"/>
+          <w:szCs w:val="24"/>
+          <w:highlight w:val="green"/>
         </w:rPr>
         <w:t>bisa</w:t>
       </w:r>
@@ -5172,15 +5418,17 @@
           <w:rFonts w:ascii="Arial" w:hAnsi="Arial" w:cs="Arial"/>
           <w:sz w:val="24"/>
           <w:szCs w:val="24"/>
-        </w:rPr>
-        <w:t xml:space="preserve"> </w:t>
-      </w:r>
-      <w:proofErr w:type="spellStart"/>
-      <w:r>
-        <w:rPr>
-          <w:rFonts w:ascii="Arial" w:hAnsi="Arial" w:cs="Arial"/>
-          <w:sz w:val="24"/>
-          <w:szCs w:val="24"/>
+          <w:highlight w:val="green"/>
+        </w:rPr>
+        <w:t xml:space="preserve"> </w:t>
+      </w:r>
+      <w:proofErr w:type="spellStart"/>
+      <w:r>
+        <w:rPr>
+          <w:rFonts w:ascii="Arial" w:hAnsi="Arial" w:cs="Arial"/>
+          <w:sz w:val="24"/>
+          <w:szCs w:val="24"/>
+          <w:highlight w:val="green"/>
         </w:rPr>
         <w:t>ikutin</w:t>
       </w:r>
@@ -5190,6 +5438,7 @@
           <w:rFonts w:ascii="Arial" w:hAnsi="Arial" w:cs="Arial"/>
           <w:sz w:val="24"/>
           <w:szCs w:val="24"/>
+          <w:highlight w:val="green"/>
         </w:rPr>
         <w:t xml:space="preserve"> yang </w:t>
       </w:r>
@@ -5199,6 +5448,7 @@
           <w:rFonts w:ascii="Arial" w:hAnsi="Arial" w:cs="Arial"/>
           <w:sz w:val="24"/>
           <w:szCs w:val="24"/>
+          <w:highlight w:val="green"/>
         </w:rPr>
         <w:t>seperti</w:t>
       </w:r>
@@ -5208,15 +5458,17 @@
           <w:rFonts w:ascii="Arial" w:hAnsi="Arial" w:cs="Arial"/>
           <w:sz w:val="24"/>
           <w:szCs w:val="24"/>
-        </w:rPr>
-        <w:t xml:space="preserve"> </w:t>
-      </w:r>
-      <w:proofErr w:type="spellStart"/>
-      <w:r>
-        <w:rPr>
-          <w:rFonts w:ascii="Arial" w:hAnsi="Arial" w:cs="Arial"/>
-          <w:sz w:val="24"/>
-          <w:szCs w:val="24"/>
+          <w:highlight w:val="green"/>
+        </w:rPr>
+        <w:t xml:space="preserve"> </w:t>
+      </w:r>
+      <w:proofErr w:type="spellStart"/>
+      <w:r>
+        <w:rPr>
+          <w:rFonts w:ascii="Arial" w:hAnsi="Arial" w:cs="Arial"/>
+          <w:sz w:val="24"/>
+          <w:szCs w:val="24"/>
+          <w:highlight w:val="green"/>
         </w:rPr>
         <w:t>dibawah</w:t>
       </w:r>
@@ -5226,15 +5478,17 @@
           <w:rFonts w:ascii="Arial" w:hAnsi="Arial" w:cs="Arial"/>
           <w:sz w:val="24"/>
           <w:szCs w:val="24"/>
-        </w:rPr>
-        <w:t xml:space="preserve"> </w:t>
-      </w:r>
-      <w:proofErr w:type="spellStart"/>
-      <w:r>
-        <w:rPr>
-          <w:rFonts w:ascii="Arial" w:hAnsi="Arial" w:cs="Arial"/>
-          <w:sz w:val="24"/>
-          <w:szCs w:val="24"/>
+          <w:highlight w:val="green"/>
+        </w:rPr>
+        <w:t xml:space="preserve"> </w:t>
+      </w:r>
+      <w:proofErr w:type="spellStart"/>
+      <w:r>
+        <w:rPr>
+          <w:rFonts w:ascii="Arial" w:hAnsi="Arial" w:cs="Arial"/>
+          <w:sz w:val="24"/>
+          <w:szCs w:val="24"/>
+          <w:highlight w:val="green"/>
         </w:rPr>
         <w:t>ini</w:t>
       </w:r>
@@ -5244,6 +5498,7 @@
           <w:rFonts w:ascii="Arial" w:hAnsi="Arial" w:cs="Arial"/>
           <w:sz w:val="24"/>
           <w:szCs w:val="24"/>
+          <w:highlight w:val="green"/>
         </w:rPr>
         <w:t xml:space="preserve">. </w:t>
       </w:r>
@@ -5253,6 +5508,7 @@
           <w:rFonts w:ascii="Arial" w:hAnsi="Arial" w:cs="Arial"/>
           <w:sz w:val="24"/>
           <w:szCs w:val="24"/>
+          <w:highlight w:val="green"/>
         </w:rPr>
         <w:t>Untuk</w:t>
       </w:r>
@@ -5262,15 +5518,17 @@
           <w:rFonts w:ascii="Arial" w:hAnsi="Arial" w:cs="Arial"/>
           <w:sz w:val="24"/>
           <w:szCs w:val="24"/>
-        </w:rPr>
-        <w:t xml:space="preserve"> </w:t>
-      </w:r>
-      <w:proofErr w:type="spellStart"/>
-      <w:r>
-        <w:rPr>
-          <w:rFonts w:ascii="Arial" w:hAnsi="Arial" w:cs="Arial"/>
-          <w:sz w:val="24"/>
-          <w:szCs w:val="24"/>
+          <w:highlight w:val="green"/>
+        </w:rPr>
+        <w:t xml:space="preserve"> </w:t>
+      </w:r>
+      <w:proofErr w:type="spellStart"/>
+      <w:r>
+        <w:rPr>
+          <w:rFonts w:ascii="Arial" w:hAnsi="Arial" w:cs="Arial"/>
+          <w:sz w:val="24"/>
+          <w:szCs w:val="24"/>
+          <w:highlight w:val="green"/>
         </w:rPr>
         <w:t>menjaga</w:t>
       </w:r>
@@ -5280,6 +5538,7 @@
           <w:rFonts w:ascii="Arial" w:hAnsi="Arial" w:cs="Arial"/>
           <w:sz w:val="24"/>
           <w:szCs w:val="24"/>
+          <w:highlight w:val="green"/>
         </w:rPr>
         <w:t xml:space="preserve"> agar </w:t>
       </w:r>
@@ -5289,6 +5548,7 @@
           <w:rFonts w:ascii="Arial" w:hAnsi="Arial" w:cs="Arial"/>
           <w:sz w:val="24"/>
           <w:szCs w:val="24"/>
+          <w:highlight w:val="green"/>
         </w:rPr>
         <w:t>inputan</w:t>
       </w:r>
@@ -5298,15 +5558,17 @@
           <w:rFonts w:ascii="Arial" w:hAnsi="Arial" w:cs="Arial"/>
           <w:sz w:val="24"/>
           <w:szCs w:val="24"/>
-        </w:rPr>
-        <w:t xml:space="preserve"> </w:t>
-      </w:r>
-      <w:proofErr w:type="spellStart"/>
-      <w:r>
-        <w:rPr>
-          <w:rFonts w:ascii="Arial" w:hAnsi="Arial" w:cs="Arial"/>
-          <w:sz w:val="24"/>
-          <w:szCs w:val="24"/>
+          <w:highlight w:val="green"/>
+        </w:rPr>
+        <w:t xml:space="preserve"> </w:t>
+      </w:r>
+      <w:proofErr w:type="spellStart"/>
+      <w:r>
+        <w:rPr>
+          <w:rFonts w:ascii="Arial" w:hAnsi="Arial" w:cs="Arial"/>
+          <w:sz w:val="24"/>
+          <w:szCs w:val="24"/>
+          <w:highlight w:val="green"/>
         </w:rPr>
         <w:t>tidak</w:t>
       </w:r>
@@ -5316,15 +5578,17 @@
           <w:rFonts w:ascii="Arial" w:hAnsi="Arial" w:cs="Arial"/>
           <w:sz w:val="24"/>
           <w:szCs w:val="24"/>
-        </w:rPr>
-        <w:t xml:space="preserve"> </w:t>
-      </w:r>
-      <w:proofErr w:type="spellStart"/>
-      <w:r>
-        <w:rPr>
-          <w:rFonts w:ascii="Arial" w:hAnsi="Arial" w:cs="Arial"/>
-          <w:sz w:val="24"/>
-          <w:szCs w:val="24"/>
+          <w:highlight w:val="green"/>
+        </w:rPr>
+        <w:t xml:space="preserve"> </w:t>
+      </w:r>
+      <w:proofErr w:type="spellStart"/>
+      <w:r>
+        <w:rPr>
+          <w:rFonts w:ascii="Arial" w:hAnsi="Arial" w:cs="Arial"/>
+          <w:sz w:val="24"/>
+          <w:szCs w:val="24"/>
+          <w:highlight w:val="green"/>
         </w:rPr>
         <w:t>sembarangan</w:t>
       </w:r>
@@ -5334,6 +5598,7 @@
           <w:rFonts w:ascii="Arial" w:hAnsi="Arial" w:cs="Arial"/>
           <w:sz w:val="24"/>
           <w:szCs w:val="24"/>
+          <w:highlight w:val="green"/>
         </w:rPr>
         <w:t>.</w:t>
       </w:r>
@@ -5479,14 +5744,16 @@
           <w:rFonts w:ascii="Arial" w:hAnsi="Arial" w:cs="Arial"/>
           <w:sz w:val="24"/>
           <w:szCs w:val="24"/>
-        </w:rPr>
-      </w:pPr>
-      <w:proofErr w:type="spellStart"/>
-      <w:r>
-        <w:rPr>
-          <w:rFonts w:ascii="Arial" w:hAnsi="Arial" w:cs="Arial"/>
-          <w:sz w:val="24"/>
-          <w:szCs w:val="24"/>
+          <w:highlight w:val="green"/>
+        </w:rPr>
+      </w:pPr>
+      <w:proofErr w:type="spellStart"/>
+      <w:r>
+        <w:rPr>
+          <w:rFonts w:ascii="Arial" w:hAnsi="Arial" w:cs="Arial"/>
+          <w:sz w:val="24"/>
+          <w:szCs w:val="24"/>
+          <w:highlight w:val="green"/>
         </w:rPr>
         <w:t>Absensi</w:t>
       </w:r>
@@ -5496,15 +5763,17 @@
           <w:rFonts w:ascii="Arial" w:hAnsi="Arial" w:cs="Arial"/>
           <w:sz w:val="24"/>
           <w:szCs w:val="24"/>
-        </w:rPr>
-        <w:t xml:space="preserve"> </w:t>
-      </w:r>
-      <w:proofErr w:type="spellStart"/>
-      <w:r>
-        <w:rPr>
-          <w:rFonts w:ascii="Arial" w:hAnsi="Arial" w:cs="Arial"/>
-          <w:sz w:val="24"/>
-          <w:szCs w:val="24"/>
+          <w:highlight w:val="green"/>
+        </w:rPr>
+        <w:t xml:space="preserve"> </w:t>
+      </w:r>
+      <w:proofErr w:type="spellStart"/>
+      <w:r>
+        <w:rPr>
+          <w:rFonts w:ascii="Arial" w:hAnsi="Arial" w:cs="Arial"/>
+          <w:sz w:val="24"/>
+          <w:szCs w:val="24"/>
+          <w:highlight w:val="green"/>
         </w:rPr>
         <w:t>Pegawai</w:t>
       </w:r>
@@ -5514,15 +5783,17 @@
           <w:rFonts w:ascii="Arial" w:hAnsi="Arial" w:cs="Arial"/>
           <w:sz w:val="24"/>
           <w:szCs w:val="24"/>
-        </w:rPr>
-        <w:t xml:space="preserve"> </w:t>
-      </w:r>
-      <w:proofErr w:type="spellStart"/>
-      <w:r>
-        <w:rPr>
-          <w:rFonts w:ascii="Arial" w:hAnsi="Arial" w:cs="Arial"/>
-          <w:sz w:val="24"/>
-          <w:szCs w:val="24"/>
+          <w:highlight w:val="green"/>
+        </w:rPr>
+        <w:t xml:space="preserve"> </w:t>
+      </w:r>
+      <w:proofErr w:type="spellStart"/>
+      <w:r>
+        <w:rPr>
+          <w:rFonts w:ascii="Arial" w:hAnsi="Arial" w:cs="Arial"/>
+          <w:sz w:val="24"/>
+          <w:szCs w:val="24"/>
+          <w:highlight w:val="green"/>
         </w:rPr>
         <w:t>bagian</w:t>
       </w:r>
@@ -5532,6 +5803,7 @@
           <w:rFonts w:ascii="Arial" w:hAnsi="Arial" w:cs="Arial"/>
           <w:sz w:val="24"/>
           <w:szCs w:val="24"/>
+          <w:highlight w:val="green"/>
         </w:rPr>
         <w:t xml:space="preserve"> sidebar </w:t>
       </w:r>
@@ -5541,6 +5813,7 @@
           <w:rFonts w:ascii="Arial" w:hAnsi="Arial" w:cs="Arial"/>
           <w:sz w:val="24"/>
           <w:szCs w:val="24"/>
+          <w:highlight w:val="green"/>
         </w:rPr>
         <w:t>dibikin</w:t>
       </w:r>
@@ -5550,15 +5823,17 @@
           <w:rFonts w:ascii="Arial" w:hAnsi="Arial" w:cs="Arial"/>
           <w:sz w:val="24"/>
           <w:szCs w:val="24"/>
-        </w:rPr>
-        <w:t xml:space="preserve"> </w:t>
-      </w:r>
-      <w:proofErr w:type="spellStart"/>
-      <w:r>
-        <w:rPr>
-          <w:rFonts w:ascii="Arial" w:hAnsi="Arial" w:cs="Arial"/>
-          <w:sz w:val="24"/>
-          <w:szCs w:val="24"/>
+          <w:highlight w:val="green"/>
+        </w:rPr>
+        <w:t xml:space="preserve"> </w:t>
+      </w:r>
+      <w:proofErr w:type="spellStart"/>
+      <w:r>
+        <w:rPr>
+          <w:rFonts w:ascii="Arial" w:hAnsi="Arial" w:cs="Arial"/>
+          <w:sz w:val="24"/>
+          <w:szCs w:val="24"/>
+          <w:highlight w:val="green"/>
         </w:rPr>
         <w:t>jadi</w:t>
       </w:r>
@@ -5568,15 +5843,17 @@
           <w:rFonts w:ascii="Arial" w:hAnsi="Arial" w:cs="Arial"/>
           <w:sz w:val="24"/>
           <w:szCs w:val="24"/>
-        </w:rPr>
-        <w:t xml:space="preserve"> </w:t>
-      </w:r>
-      <w:proofErr w:type="spellStart"/>
-      <w:r>
-        <w:rPr>
-          <w:rFonts w:ascii="Arial" w:hAnsi="Arial" w:cs="Arial"/>
-          <w:sz w:val="24"/>
-          <w:szCs w:val="24"/>
+          <w:highlight w:val="green"/>
+        </w:rPr>
+        <w:t xml:space="preserve"> </w:t>
+      </w:r>
+      <w:proofErr w:type="spellStart"/>
+      <w:r>
+        <w:rPr>
+          <w:rFonts w:ascii="Arial" w:hAnsi="Arial" w:cs="Arial"/>
+          <w:sz w:val="24"/>
+          <w:szCs w:val="24"/>
+          <w:highlight w:val="green"/>
         </w:rPr>
         <w:t>komentar</w:t>
       </w:r>
@@ -5586,15 +5863,17 @@
           <w:rFonts w:ascii="Arial" w:hAnsi="Arial" w:cs="Arial"/>
           <w:sz w:val="24"/>
           <w:szCs w:val="24"/>
-        </w:rPr>
-        <w:t xml:space="preserve"> </w:t>
-      </w:r>
-      <w:proofErr w:type="spellStart"/>
-      <w:r>
-        <w:rPr>
-          <w:rFonts w:ascii="Arial" w:hAnsi="Arial" w:cs="Arial"/>
-          <w:sz w:val="24"/>
-          <w:szCs w:val="24"/>
+          <w:highlight w:val="green"/>
+        </w:rPr>
+        <w:t xml:space="preserve"> </w:t>
+      </w:r>
+      <w:proofErr w:type="spellStart"/>
+      <w:r>
+        <w:rPr>
+          <w:rFonts w:ascii="Arial" w:hAnsi="Arial" w:cs="Arial"/>
+          <w:sz w:val="24"/>
+          <w:szCs w:val="24"/>
+          <w:highlight w:val="green"/>
         </w:rPr>
         <w:t>aja</w:t>
       </w:r>
@@ -5604,15 +5883,17 @@
           <w:rFonts w:ascii="Arial" w:hAnsi="Arial" w:cs="Arial"/>
           <w:sz w:val="24"/>
           <w:szCs w:val="24"/>
-        </w:rPr>
-        <w:t xml:space="preserve"> </w:t>
-      </w:r>
-      <w:proofErr w:type="spellStart"/>
-      <w:r>
-        <w:rPr>
-          <w:rFonts w:ascii="Arial" w:hAnsi="Arial" w:cs="Arial"/>
-          <w:sz w:val="24"/>
-          <w:szCs w:val="24"/>
+          <w:highlight w:val="green"/>
+        </w:rPr>
+        <w:t xml:space="preserve"> </w:t>
+      </w:r>
+      <w:proofErr w:type="spellStart"/>
+      <w:r>
+        <w:rPr>
+          <w:rFonts w:ascii="Arial" w:hAnsi="Arial" w:cs="Arial"/>
+          <w:sz w:val="24"/>
+          <w:szCs w:val="24"/>
+          <w:highlight w:val="green"/>
         </w:rPr>
         <w:t>soalnya</w:t>
       </w:r>
@@ -5622,15 +5903,17 @@
           <w:rFonts w:ascii="Arial" w:hAnsi="Arial" w:cs="Arial"/>
           <w:sz w:val="24"/>
           <w:szCs w:val="24"/>
-        </w:rPr>
-        <w:t xml:space="preserve"> </w:t>
-      </w:r>
-      <w:proofErr w:type="spellStart"/>
-      <w:r>
-        <w:rPr>
-          <w:rFonts w:ascii="Arial" w:hAnsi="Arial" w:cs="Arial"/>
-          <w:sz w:val="24"/>
-          <w:szCs w:val="24"/>
+          <w:highlight w:val="green"/>
+        </w:rPr>
+        <w:t xml:space="preserve"> </w:t>
+      </w:r>
+      <w:proofErr w:type="spellStart"/>
+      <w:r>
+        <w:rPr>
+          <w:rFonts w:ascii="Arial" w:hAnsi="Arial" w:cs="Arial"/>
+          <w:sz w:val="24"/>
+          <w:szCs w:val="24"/>
+          <w:highlight w:val="green"/>
         </w:rPr>
         <w:t>kan</w:t>
       </w:r>
@@ -5640,15 +5923,17 @@
           <w:rFonts w:ascii="Arial" w:hAnsi="Arial" w:cs="Arial"/>
           <w:sz w:val="24"/>
           <w:szCs w:val="24"/>
-        </w:rPr>
-        <w:t xml:space="preserve"> </w:t>
-      </w:r>
-      <w:proofErr w:type="spellStart"/>
-      <w:r>
-        <w:rPr>
-          <w:rFonts w:ascii="Arial" w:hAnsi="Arial" w:cs="Arial"/>
-          <w:sz w:val="24"/>
-          <w:szCs w:val="24"/>
+          <w:highlight w:val="green"/>
+        </w:rPr>
+        <w:t xml:space="preserve"> </w:t>
+      </w:r>
+      <w:proofErr w:type="spellStart"/>
+      <w:r>
+        <w:rPr>
+          <w:rFonts w:ascii="Arial" w:hAnsi="Arial" w:cs="Arial"/>
+          <w:sz w:val="24"/>
+          <w:szCs w:val="24"/>
+          <w:highlight w:val="green"/>
         </w:rPr>
         <w:t>diskip</w:t>
       </w:r>
@@ -5658,6 +5943,7 @@
           <w:rFonts w:ascii="Arial" w:hAnsi="Arial" w:cs="Arial"/>
           <w:sz w:val="24"/>
           <w:szCs w:val="24"/>
+          <w:highlight w:val="green"/>
         </w:rPr>
         <w:t>.</w:t>
       </w:r>
@@ -5739,14 +6025,16 @@
           <w:rFonts w:ascii="Arial" w:hAnsi="Arial" w:cs="Arial"/>
           <w:sz w:val="24"/>
           <w:szCs w:val="24"/>
-        </w:rPr>
-      </w:pPr>
-      <w:proofErr w:type="spellStart"/>
-      <w:r>
-        <w:rPr>
-          <w:rFonts w:ascii="Arial" w:hAnsi="Arial" w:cs="Arial"/>
-          <w:sz w:val="24"/>
-          <w:szCs w:val="24"/>
+          <w:highlight w:val="green"/>
+        </w:rPr>
+      </w:pPr>
+      <w:proofErr w:type="spellStart"/>
+      <w:r>
+        <w:rPr>
+          <w:rFonts w:ascii="Arial" w:hAnsi="Arial" w:cs="Arial"/>
+          <w:sz w:val="24"/>
+          <w:szCs w:val="24"/>
+          <w:highlight w:val="green"/>
         </w:rPr>
         <w:t>Pengaturan</w:t>
       </w:r>
@@ -5756,15 +6044,17 @@
           <w:rFonts w:ascii="Arial" w:hAnsi="Arial" w:cs="Arial"/>
           <w:sz w:val="24"/>
           <w:szCs w:val="24"/>
-        </w:rPr>
-        <w:t xml:space="preserve"> </w:t>
-      </w:r>
-      <w:proofErr w:type="spellStart"/>
-      <w:r>
-        <w:rPr>
-          <w:rFonts w:ascii="Arial" w:hAnsi="Arial" w:cs="Arial"/>
-          <w:sz w:val="24"/>
-          <w:szCs w:val="24"/>
+          <w:highlight w:val="green"/>
+        </w:rPr>
+        <w:t xml:space="preserve"> </w:t>
+      </w:r>
+      <w:proofErr w:type="spellStart"/>
+      <w:r>
+        <w:rPr>
+          <w:rFonts w:ascii="Arial" w:hAnsi="Arial" w:cs="Arial"/>
+          <w:sz w:val="24"/>
+          <w:szCs w:val="24"/>
+          <w:highlight w:val="green"/>
         </w:rPr>
         <w:t>akun</w:t>
       </w:r>
@@ -5774,15 +6064,17 @@
           <w:rFonts w:ascii="Arial" w:hAnsi="Arial" w:cs="Arial"/>
           <w:sz w:val="24"/>
           <w:szCs w:val="24"/>
-        </w:rPr>
-        <w:t xml:space="preserve"> </w:t>
-      </w:r>
-      <w:proofErr w:type="spellStart"/>
-      <w:r>
-        <w:rPr>
-          <w:rFonts w:ascii="Arial" w:hAnsi="Arial" w:cs="Arial"/>
-          <w:sz w:val="24"/>
-          <w:szCs w:val="24"/>
+          <w:highlight w:val="green"/>
+        </w:rPr>
+        <w:t xml:space="preserve"> </w:t>
+      </w:r>
+      <w:proofErr w:type="spellStart"/>
+      <w:r>
+        <w:rPr>
+          <w:rFonts w:ascii="Arial" w:hAnsi="Arial" w:cs="Arial"/>
+          <w:sz w:val="24"/>
+          <w:szCs w:val="24"/>
+          <w:highlight w:val="green"/>
         </w:rPr>
         <w:t>saya</w:t>
       </w:r>
@@ -5792,15 +6084,17 @@
           <w:rFonts w:ascii="Arial" w:hAnsi="Arial" w:cs="Arial"/>
           <w:sz w:val="24"/>
           <w:szCs w:val="24"/>
-        </w:rPr>
-        <w:t xml:space="preserve"> </w:t>
-      </w:r>
-      <w:proofErr w:type="spellStart"/>
-      <w:r>
-        <w:rPr>
-          <w:rFonts w:ascii="Arial" w:hAnsi="Arial" w:cs="Arial"/>
-          <w:sz w:val="24"/>
-          <w:szCs w:val="24"/>
+          <w:highlight w:val="green"/>
+        </w:rPr>
+        <w:t xml:space="preserve"> </w:t>
+      </w:r>
+      <w:proofErr w:type="spellStart"/>
+      <w:r>
+        <w:rPr>
+          <w:rFonts w:ascii="Arial" w:hAnsi="Arial" w:cs="Arial"/>
+          <w:sz w:val="24"/>
+          <w:szCs w:val="24"/>
+          <w:highlight w:val="green"/>
         </w:rPr>
         <w:t>lebih</w:t>
       </w:r>
@@ -5810,15 +6104,17 @@
           <w:rFonts w:ascii="Arial" w:hAnsi="Arial" w:cs="Arial"/>
           <w:sz w:val="24"/>
           <w:szCs w:val="24"/>
-        </w:rPr>
-        <w:t xml:space="preserve"> </w:t>
-      </w:r>
-      <w:proofErr w:type="spellStart"/>
-      <w:r>
-        <w:rPr>
-          <w:rFonts w:ascii="Arial" w:hAnsi="Arial" w:cs="Arial"/>
-          <w:sz w:val="24"/>
-          <w:szCs w:val="24"/>
+          <w:highlight w:val="green"/>
+        </w:rPr>
+        <w:t xml:space="preserve"> </w:t>
+      </w:r>
+      <w:proofErr w:type="spellStart"/>
+      <w:r>
+        <w:rPr>
+          <w:rFonts w:ascii="Arial" w:hAnsi="Arial" w:cs="Arial"/>
+          <w:sz w:val="24"/>
+          <w:szCs w:val="24"/>
+          <w:highlight w:val="green"/>
         </w:rPr>
         <w:t>bagus</w:t>
       </w:r>
@@ -5828,15 +6124,17 @@
           <w:rFonts w:ascii="Arial" w:hAnsi="Arial" w:cs="Arial"/>
           <w:sz w:val="24"/>
           <w:szCs w:val="24"/>
-        </w:rPr>
-        <w:t xml:space="preserve"> </w:t>
-      </w:r>
-      <w:proofErr w:type="spellStart"/>
-      <w:r>
-        <w:rPr>
-          <w:rFonts w:ascii="Arial" w:hAnsi="Arial" w:cs="Arial"/>
-          <w:sz w:val="24"/>
-          <w:szCs w:val="24"/>
+          <w:highlight w:val="green"/>
+        </w:rPr>
+        <w:t xml:space="preserve"> </w:t>
+      </w:r>
+      <w:proofErr w:type="spellStart"/>
+      <w:r>
+        <w:rPr>
+          <w:rFonts w:ascii="Arial" w:hAnsi="Arial" w:cs="Arial"/>
+          <w:sz w:val="24"/>
+          <w:szCs w:val="24"/>
+          <w:highlight w:val="green"/>
         </w:rPr>
         <w:t>ditaru</w:t>
       </w:r>
@@ -5846,15 +6144,17 @@
           <w:rFonts w:ascii="Arial" w:hAnsi="Arial" w:cs="Arial"/>
           <w:sz w:val="24"/>
           <w:szCs w:val="24"/>
-        </w:rPr>
-        <w:t xml:space="preserve"> </w:t>
-      </w:r>
-      <w:proofErr w:type="spellStart"/>
-      <w:r>
-        <w:rPr>
-          <w:rFonts w:ascii="Arial" w:hAnsi="Arial" w:cs="Arial"/>
-          <w:sz w:val="24"/>
-          <w:szCs w:val="24"/>
+          <w:highlight w:val="green"/>
+        </w:rPr>
+        <w:t xml:space="preserve"> </w:t>
+      </w:r>
+      <w:proofErr w:type="spellStart"/>
+      <w:r>
+        <w:rPr>
+          <w:rFonts w:ascii="Arial" w:hAnsi="Arial" w:cs="Arial"/>
+          <w:sz w:val="24"/>
+          <w:szCs w:val="24"/>
+          <w:highlight w:val="green"/>
         </w:rPr>
         <w:t>bersama</w:t>
       </w:r>
@@ -5864,6 +6164,7 @@
           <w:rFonts w:ascii="Arial" w:hAnsi="Arial" w:cs="Arial"/>
           <w:sz w:val="24"/>
           <w:szCs w:val="24"/>
+          <w:highlight w:val="green"/>
         </w:rPr>
         <w:t xml:space="preserve"> dropdown logout</w:t>
       </w:r>
@@ -5872,6 +6173,7 @@
           <w:rFonts w:ascii="Arial" w:hAnsi="Arial" w:cs="Arial"/>
           <w:sz w:val="24"/>
           <w:szCs w:val="24"/>
+          <w:highlight w:val="green"/>
         </w:rPr>
         <w:t>.</w:t>
       </w:r>
@@ -6640,7 +6942,7 @@
     <w:lsdException w:name="Table Web 2" w:semiHidden="1" w:unhideWhenUsed="1"/>
     <w:lsdException w:name="Table Web 3" w:semiHidden="1" w:unhideWhenUsed="1"/>
     <w:lsdException w:name="Balloon Text" w:semiHidden="1" w:unhideWhenUsed="1"/>
-    <w:lsdException w:name="Table Grid" w:semiHidden="1" w:uiPriority="59" w:unhideWhenUsed="1"/>
+    <w:lsdException w:name="Table Grid" w:uiPriority="59"/>
     <w:lsdException w:name="Table Theme" w:semiHidden="1" w:unhideWhenUsed="1"/>
     <w:lsdException w:name="Placeholder Text" w:semiHidden="1"/>
     <w:lsdException w:name="No Spacing" w:uiPriority="1" w:qFormat="1"/>

</xml_diff>